<commit_message>
Configured navigation menu links with Router
</commit_message>
<xml_diff>
--- a/Map Application document.docx
+++ b/Map Application document.docx
@@ -193,28 +193,14 @@
         <w:rPr>
           <w:lang w:val="fr-FR"/>
         </w:rPr>
-        <w:t>About Us</w:t>
-      </w:r>
-    </w:p>
-    <w:p>
-      <w:pPr>
-        <w:pStyle w:val="ListParagraph"/>
-        <w:numPr>
-          <w:ilvl w:val="1"/>
-          <w:numId w:val="1"/>
-        </w:numPr>
-        <w:rPr>
-          <w:lang w:val="fr-FR"/>
-        </w:rPr>
-      </w:pPr>
-      <w:proofErr w:type="spellStart"/>
-      <w:r>
-        <w:rPr>
-          <w:lang w:val="fr-FR"/>
-        </w:rPr>
-        <w:t>Reviews</w:t>
-      </w:r>
-      <w:proofErr w:type="spellEnd"/>
+        <w:t>About U</w:t>
+      </w:r>
+      <w:r>
+        <w:rPr>
+          <w:lang w:val="fr-FR"/>
+        </w:rPr>
+        <w:t>s</w:t>
+      </w:r>
     </w:p>
     <w:p>
       <w:pPr>
@@ -401,27 +387,15 @@
         </w:rPr>
       </w:pPr>
       <w:proofErr w:type="spellStart"/>
-      <w:r>
-        <w:rPr>
-          <w:lang w:val="fr-FR"/>
-        </w:rPr>
-        <w:t>Form</w:t>
+      <w:proofErr w:type="gramStart"/>
+      <w:r>
+        <w:rPr>
+          <w:lang w:val="fr-FR"/>
+        </w:rPr>
+        <w:t>add</w:t>
       </w:r>
       <w:proofErr w:type="spellEnd"/>
-      <w:r>
-        <w:rPr>
-          <w:lang w:val="fr-FR"/>
-        </w:rPr>
-        <w:t xml:space="preserve"> to </w:t>
-      </w:r>
-      <w:proofErr w:type="spellStart"/>
-      <w:r>
-        <w:rPr>
-          <w:lang w:val="fr-FR"/>
-        </w:rPr>
-        <w:t>add</w:t>
-      </w:r>
-      <w:proofErr w:type="spellEnd"/>
+      <w:proofErr w:type="gramEnd"/>
       <w:r>
         <w:rPr>
           <w:lang w:val="fr-FR"/>
@@ -438,8 +412,13 @@
         </w:numPr>
       </w:pPr>
       <w:r>
-        <w:t>View list of Users</w:t>
-      </w:r>
+        <w:t xml:space="preserve">Edit existing jersey </w:t>
+      </w:r>
+      <w:proofErr w:type="gramStart"/>
+      <w:r>
+        <w:t>information</w:t>
+      </w:r>
+      <w:proofErr w:type="gramEnd"/>
     </w:p>
     <w:p>
       <w:pPr>
@@ -473,7 +452,19 @@
         <w:rPr>
           <w:lang w:val="fr-FR"/>
         </w:rPr>
-        <w:t>List of Jerseys</w:t>
+        <w:t>List</w:t>
+      </w:r>
+      <w:r>
+        <w:rPr>
+          <w:lang w:val="fr-FR"/>
+        </w:rPr>
+        <w:t>/Display</w:t>
+      </w:r>
+      <w:r>
+        <w:rPr>
+          <w:lang w:val="fr-FR"/>
+        </w:rPr>
+        <w:t xml:space="preserve"> of Jerseys</w:t>
       </w:r>
     </w:p>
     <w:p>
@@ -556,6 +547,30 @@
       </w:pPr>
       <w:r>
         <w:t>Year</w:t>
+      </w:r>
+    </w:p>
+    <w:p>
+      <w:pPr>
+        <w:pStyle w:val="ListParagraph"/>
+        <w:numPr>
+          <w:ilvl w:val="1"/>
+          <w:numId w:val="1"/>
+        </w:numPr>
+      </w:pPr>
+      <w:r>
+        <w:t>Jersey Description</w:t>
+      </w:r>
+    </w:p>
+    <w:p>
+      <w:pPr>
+        <w:pStyle w:val="ListParagraph"/>
+        <w:numPr>
+          <w:ilvl w:val="1"/>
+          <w:numId w:val="1"/>
+        </w:numPr>
+      </w:pPr>
+      <w:r>
+        <w:t>Affiliate Link to Purchase</w:t>
       </w:r>
     </w:p>
     <w:p>
@@ -655,7 +670,13 @@
         <w:rPr>
           <w:lang w:val="fr-FR"/>
         </w:rPr>
-        <w:t>Player</w:t>
+        <w:t>Playe</w:t>
+      </w:r>
+      <w:r>
+        <w:rPr>
+          <w:lang w:val="fr-FR"/>
+        </w:rPr>
+        <w:t>r</w:t>
       </w:r>
     </w:p>
     <w:p>
@@ -663,83 +684,44 @@
         <w:pStyle w:val="ListParagraph"/>
         <w:numPr>
           <w:ilvl w:val="0"/>
-          <w:numId w:val="1"/>
-        </w:numPr>
-        <w:rPr>
-          <w:lang w:val="fr-FR"/>
-        </w:rPr>
-      </w:pPr>
-      <w:r>
-        <w:rPr>
-          <w:lang w:val="fr-FR"/>
-        </w:rPr>
-        <w:t xml:space="preserve">Rate </w:t>
-      </w:r>
-      <w:r>
-        <w:rPr>
-          <w:lang w:val="fr-FR"/>
-        </w:rPr>
-        <w:t>Jersey</w:t>
-      </w:r>
-    </w:p>
-    <w:p>
-      <w:pPr>
-        <w:pStyle w:val="ListParagraph"/>
-        <w:numPr>
-          <w:ilvl w:val="1"/>
-          <w:numId w:val="1"/>
-        </w:numPr>
-      </w:pPr>
-      <w:r>
-        <w:t>Choose rating for each jersey.</w:t>
-      </w:r>
-      <w:r>
-        <w:t xml:space="preserve"> (Star Rating)</w:t>
-      </w:r>
-    </w:p>
-    <w:p>
-      <w:pPr>
-        <w:pStyle w:val="ListParagraph"/>
-        <w:numPr>
-          <w:ilvl w:val="0"/>
-          <w:numId w:val="1"/>
-        </w:numPr>
-        <w:rPr>
-          <w:lang w:val="fr-FR"/>
-        </w:rPr>
-      </w:pPr>
-      <w:r>
-        <w:t xml:space="preserve"> </w:t>
+          <w:numId w:val="9"/>
+        </w:numPr>
+        <w:rPr>
+          <w:lang w:val="fr-FR"/>
+        </w:rPr>
+      </w:pPr>
+      <w:r>
+        <w:rPr>
+          <w:lang w:val="fr-FR"/>
+        </w:rPr>
+        <w:t xml:space="preserve">Contact </w:t>
       </w:r>
       <w:proofErr w:type="spellStart"/>
       <w:r>
         <w:rPr>
           <w:lang w:val="fr-FR"/>
         </w:rPr>
-        <w:t>Review</w:t>
+        <w:t>Form</w:t>
       </w:r>
       <w:proofErr w:type="spellEnd"/>
-      <w:r>
-        <w:rPr>
-          <w:lang w:val="fr-FR"/>
-        </w:rPr>
-        <w:t xml:space="preserve"> Jersey</w:t>
-      </w:r>
-    </w:p>
-    <w:p>
-      <w:pPr>
-        <w:pStyle w:val="ListParagraph"/>
-        <w:numPr>
-          <w:ilvl w:val="1"/>
-          <w:numId w:val="1"/>
-        </w:numPr>
-      </w:pPr>
-      <w:r>
-        <w:t>Review form for each j</w:t>
-      </w:r>
-      <w:r>
-        <w:t>ersey</w:t>
-      </w:r>
+    </w:p>
+    <w:p>
+      <w:pPr>
+        <w:pStyle w:val="ListParagraph"/>
+      </w:pPr>
+    </w:p>
+    <w:p>
+      <w:pPr>
+        <w:pStyle w:val="ListParagraph"/>
+      </w:pPr>
+    </w:p>
+    <w:p>
+      <w:pPr>
+        <w:pStyle w:val="ListParagraph"/>
+        <w:rPr>
+          <w:lang w:val="fr-FR"/>
+        </w:rPr>
+      </w:pPr>
     </w:p>
     <w:p/>
     <w:p>
@@ -929,6 +911,10 @@
       <w:r>
         <w:t>State:</w:t>
       </w:r>
+      <w:r>
+        <w:tab/>
+        <w:t>Default state = false</w:t>
+      </w:r>
     </w:p>
     <w:p>
       <w:pPr>
@@ -1131,17 +1117,300 @@
         <w:pStyle w:val="ListParagraph"/>
         <w:numPr>
           <w:ilvl w:val="0"/>
-          <w:numId w:val="3"/>
-        </w:numPr>
-        <w:rPr>
-          <w:lang w:val="fr-FR"/>
-        </w:rPr>
-      </w:pPr>
-      <w:r>
-        <w:rPr>
-          <w:lang w:val="fr-FR"/>
-        </w:rPr>
-        <w:t>Login</w:t>
+          <w:numId w:val="7"/>
+        </w:numPr>
+        <w:rPr>
+          <w:lang w:val="fr-FR"/>
+        </w:rPr>
+      </w:pPr>
+      <w:r>
+        <w:rPr>
+          <w:lang w:val="fr-FR"/>
+        </w:rPr>
+        <w:t xml:space="preserve">Name : </w:t>
+      </w:r>
+      <w:proofErr w:type="spellStart"/>
+      <w:r>
+        <w:rPr>
+          <w:lang w:val="fr-FR"/>
+        </w:rPr>
+        <w:t>RegForm</w:t>
+      </w:r>
+      <w:proofErr w:type="spellEnd"/>
+    </w:p>
+    <w:p>
+      <w:pPr>
+        <w:pStyle w:val="ListParagraph"/>
+        <w:numPr>
+          <w:ilvl w:val="0"/>
+          <w:numId w:val="7"/>
+        </w:numPr>
+        <w:rPr>
+          <w:lang w:val="fr-FR"/>
+        </w:rPr>
+      </w:pPr>
+      <w:proofErr w:type="spellStart"/>
+      <w:r>
+        <w:rPr>
+          <w:lang w:val="fr-FR"/>
+        </w:rPr>
+        <w:t>Props</w:t>
+      </w:r>
+      <w:proofErr w:type="spellEnd"/>
+      <w:r>
+        <w:rPr>
+          <w:lang w:val="fr-FR"/>
+        </w:rPr>
+        <w:t> :</w:t>
+      </w:r>
+    </w:p>
+    <w:p>
+      <w:pPr>
+        <w:pStyle w:val="ListParagraph"/>
+        <w:numPr>
+          <w:ilvl w:val="1"/>
+          <w:numId w:val="7"/>
+        </w:numPr>
+        <w:rPr>
+          <w:lang w:val="fr-FR"/>
+        </w:rPr>
+      </w:pPr>
+    </w:p>
+    <w:p>
+      <w:pPr>
+        <w:pStyle w:val="ListParagraph"/>
+        <w:numPr>
+          <w:ilvl w:val="0"/>
+          <w:numId w:val="7"/>
+        </w:numPr>
+      </w:pPr>
+      <w:proofErr w:type="gramStart"/>
+      <w:r>
+        <w:t>State :</w:t>
+      </w:r>
+      <w:proofErr w:type="gramEnd"/>
+      <w:r>
+        <w:tab/>
+      </w:r>
+    </w:p>
+    <w:p>
+      <w:pPr>
+        <w:pStyle w:val="ListParagraph"/>
+        <w:numPr>
+          <w:ilvl w:val="1"/>
+          <w:numId w:val="7"/>
+        </w:numPr>
+        <w:rPr>
+          <w:lang w:val="fr-FR"/>
+        </w:rPr>
+      </w:pPr>
+      <w:r>
+        <w:rPr>
+          <w:lang w:val="fr-FR"/>
+        </w:rPr>
+        <w:t>(</w:t>
+      </w:r>
+      <w:proofErr w:type="gramStart"/>
+      <w:r>
+        <w:rPr>
+          <w:lang w:val="fr-FR"/>
+        </w:rPr>
+        <w:t>Email</w:t>
+      </w:r>
+      <w:proofErr w:type="gramEnd"/>
+      <w:r>
+        <w:rPr>
+          <w:lang w:val="fr-FR"/>
+        </w:rPr>
+        <w:t xml:space="preserve"> and </w:t>
+      </w:r>
+      <w:proofErr w:type="spellStart"/>
+      <w:r>
+        <w:rPr>
+          <w:lang w:val="fr-FR"/>
+        </w:rPr>
+        <w:t>setEmail</w:t>
+      </w:r>
+      <w:proofErr w:type="spellEnd"/>
+      <w:r>
+        <w:rPr>
+          <w:lang w:val="fr-FR"/>
+        </w:rPr>
+        <w:t>)</w:t>
+      </w:r>
+    </w:p>
+    <w:p>
+      <w:pPr>
+        <w:pStyle w:val="ListParagraph"/>
+        <w:numPr>
+          <w:ilvl w:val="1"/>
+          <w:numId w:val="7"/>
+        </w:numPr>
+        <w:rPr>
+          <w:lang w:val="fr-FR"/>
+        </w:rPr>
+      </w:pPr>
+      <w:r>
+        <w:rPr>
+          <w:lang w:val="fr-FR"/>
+        </w:rPr>
+        <w:t>(</w:t>
+      </w:r>
+      <w:proofErr w:type="spellStart"/>
+      <w:r>
+        <w:rPr>
+          <w:lang w:val="fr-FR"/>
+        </w:rPr>
+        <w:t>Pass</w:t>
+      </w:r>
+      <w:proofErr w:type="spellEnd"/>
+      <w:r>
+        <w:rPr>
+          <w:lang w:val="fr-FR"/>
+        </w:rPr>
+        <w:t xml:space="preserve"> and </w:t>
+      </w:r>
+      <w:proofErr w:type="spellStart"/>
+      <w:r>
+        <w:rPr>
+          <w:lang w:val="fr-FR"/>
+        </w:rPr>
+        <w:t>setPass</w:t>
+      </w:r>
+      <w:proofErr w:type="spellEnd"/>
+      <w:r>
+        <w:rPr>
+          <w:lang w:val="fr-FR"/>
+        </w:rPr>
+        <w:t>)</w:t>
+      </w:r>
+    </w:p>
+    <w:p>
+      <w:pPr>
+        <w:pStyle w:val="ListParagraph"/>
+        <w:numPr>
+          <w:ilvl w:val="1"/>
+          <w:numId w:val="7"/>
+        </w:numPr>
+        <w:rPr>
+          <w:lang w:val="fr-FR"/>
+        </w:rPr>
+      </w:pPr>
+      <w:r>
+        <w:rPr>
+          <w:lang w:val="fr-FR"/>
+        </w:rPr>
+        <w:t>(</w:t>
+      </w:r>
+      <w:proofErr w:type="spellStart"/>
+      <w:proofErr w:type="gramStart"/>
+      <w:r>
+        <w:rPr>
+          <w:lang w:val="fr-FR"/>
+        </w:rPr>
+        <w:t>validPass</w:t>
+      </w:r>
+      <w:proofErr w:type="spellEnd"/>
+      <w:proofErr w:type="gramEnd"/>
+      <w:r>
+        <w:rPr>
+          <w:lang w:val="fr-FR"/>
+        </w:rPr>
+        <w:t xml:space="preserve"> and </w:t>
+      </w:r>
+      <w:proofErr w:type="spellStart"/>
+      <w:r>
+        <w:rPr>
+          <w:lang w:val="fr-FR"/>
+        </w:rPr>
+        <w:t>setValidPass</w:t>
+      </w:r>
+      <w:proofErr w:type="spellEnd"/>
+      <w:r>
+        <w:rPr>
+          <w:lang w:val="fr-FR"/>
+        </w:rPr>
+        <w:t>)</w:t>
+      </w:r>
+    </w:p>
+    <w:p>
+      <w:pPr>
+        <w:pStyle w:val="ListParagraph"/>
+        <w:numPr>
+          <w:ilvl w:val="1"/>
+          <w:numId w:val="7"/>
+        </w:numPr>
+        <w:rPr>
+          <w:lang w:val="fr-FR"/>
+        </w:rPr>
+      </w:pPr>
+      <w:r>
+        <w:rPr>
+          <w:lang w:val="fr-FR"/>
+        </w:rPr>
+        <w:t>(</w:t>
+      </w:r>
+      <w:proofErr w:type="spellStart"/>
+      <w:proofErr w:type="gramStart"/>
+      <w:r>
+        <w:rPr>
+          <w:lang w:val="fr-FR"/>
+        </w:rPr>
+        <w:t>name</w:t>
+      </w:r>
+      <w:proofErr w:type="spellEnd"/>
+      <w:proofErr w:type="gramEnd"/>
+      <w:r>
+        <w:rPr>
+          <w:lang w:val="fr-FR"/>
+        </w:rPr>
+        <w:t xml:space="preserve"> and </w:t>
+      </w:r>
+      <w:proofErr w:type="spellStart"/>
+      <w:r>
+        <w:rPr>
+          <w:lang w:val="fr-FR"/>
+        </w:rPr>
+        <w:t>setName</w:t>
+      </w:r>
+      <w:proofErr w:type="spellEnd"/>
+      <w:r>
+        <w:rPr>
+          <w:lang w:val="fr-FR"/>
+        </w:rPr>
+        <w:t>)</w:t>
+      </w:r>
+    </w:p>
+    <w:p>
+      <w:pPr>
+        <w:pStyle w:val="ListParagraph"/>
+        <w:numPr>
+          <w:ilvl w:val="1"/>
+          <w:numId w:val="7"/>
+        </w:numPr>
+        <w:rPr>
+          <w:lang w:val="fr-FR"/>
+        </w:rPr>
+      </w:pPr>
+      <w:r>
+        <w:rPr>
+          <w:lang w:val="fr-FR"/>
+        </w:rPr>
+        <w:t xml:space="preserve">(User and </w:t>
+      </w:r>
+      <w:proofErr w:type="spellStart"/>
+      <w:r>
+        <w:rPr>
+          <w:lang w:val="fr-FR"/>
+        </w:rPr>
+        <w:t>setUser</w:t>
+      </w:r>
+      <w:proofErr w:type="spellEnd"/>
+      <w:r>
+        <w:rPr>
+          <w:lang w:val="fr-FR"/>
+        </w:rPr>
+        <w:t>)</w:t>
       </w:r>
     </w:p>
     <w:p>
@@ -1159,6 +1428,220 @@
         <w:rPr>
           <w:lang w:val="fr-FR"/>
         </w:rPr>
+        <w:t>Login</w:t>
+      </w:r>
+    </w:p>
+    <w:p>
+      <w:pPr>
+        <w:pStyle w:val="ListParagraph"/>
+        <w:numPr>
+          <w:ilvl w:val="0"/>
+          <w:numId w:val="8"/>
+        </w:numPr>
+        <w:rPr>
+          <w:lang w:val="fr-FR"/>
+        </w:rPr>
+      </w:pPr>
+      <w:r>
+        <w:rPr>
+          <w:lang w:val="fr-FR"/>
+        </w:rPr>
+        <w:t xml:space="preserve">Name : </w:t>
+      </w:r>
+      <w:proofErr w:type="spellStart"/>
+      <w:r>
+        <w:rPr>
+          <w:lang w:val="fr-FR"/>
+        </w:rPr>
+        <w:t>LoginForm</w:t>
+      </w:r>
+      <w:proofErr w:type="spellEnd"/>
+    </w:p>
+    <w:p>
+      <w:pPr>
+        <w:pStyle w:val="ListParagraph"/>
+        <w:numPr>
+          <w:ilvl w:val="0"/>
+          <w:numId w:val="8"/>
+        </w:numPr>
+        <w:rPr>
+          <w:lang w:val="fr-FR"/>
+        </w:rPr>
+      </w:pPr>
+      <w:proofErr w:type="spellStart"/>
+      <w:r>
+        <w:rPr>
+          <w:lang w:val="fr-FR"/>
+        </w:rPr>
+        <w:t>Props</w:t>
+      </w:r>
+      <w:proofErr w:type="spellEnd"/>
+      <w:r>
+        <w:rPr>
+          <w:lang w:val="fr-FR"/>
+        </w:rPr>
+        <w:t> :</w:t>
+      </w:r>
+    </w:p>
+    <w:p>
+      <w:pPr>
+        <w:pStyle w:val="ListParagraph"/>
+        <w:numPr>
+          <w:ilvl w:val="1"/>
+          <w:numId w:val="8"/>
+        </w:numPr>
+        <w:rPr>
+          <w:lang w:val="fr-FR"/>
+        </w:rPr>
+      </w:pPr>
+      <w:proofErr w:type="spellStart"/>
+      <w:proofErr w:type="gramStart"/>
+      <w:r>
+        <w:rPr>
+          <w:lang w:val="fr-FR"/>
+        </w:rPr>
+        <w:t>onFormSwitch</w:t>
+      </w:r>
+      <w:proofErr w:type="spellEnd"/>
+      <w:proofErr w:type="gramEnd"/>
+    </w:p>
+    <w:p>
+      <w:pPr>
+        <w:pStyle w:val="ListParagraph"/>
+        <w:numPr>
+          <w:ilvl w:val="0"/>
+          <w:numId w:val="8"/>
+        </w:numPr>
+        <w:rPr>
+          <w:lang w:val="fr-FR"/>
+        </w:rPr>
+      </w:pPr>
+      <w:r>
+        <w:rPr>
+          <w:lang w:val="fr-FR"/>
+        </w:rPr>
+        <w:t>State</w:t>
+      </w:r>
+    </w:p>
+    <w:p>
+      <w:pPr>
+        <w:pStyle w:val="ListParagraph"/>
+        <w:numPr>
+          <w:ilvl w:val="1"/>
+          <w:numId w:val="8"/>
+        </w:numPr>
+        <w:rPr>
+          <w:lang w:val="fr-FR"/>
+        </w:rPr>
+      </w:pPr>
+      <w:r>
+        <w:rPr>
+          <w:lang w:val="fr-FR"/>
+        </w:rPr>
+        <w:t>(</w:t>
+      </w:r>
+      <w:proofErr w:type="gramStart"/>
+      <w:r>
+        <w:rPr>
+          <w:lang w:val="fr-FR"/>
+        </w:rPr>
+        <w:t>Email</w:t>
+      </w:r>
+      <w:proofErr w:type="gramEnd"/>
+      <w:r>
+        <w:rPr>
+          <w:lang w:val="fr-FR"/>
+        </w:rPr>
+        <w:t xml:space="preserve"> and </w:t>
+      </w:r>
+      <w:proofErr w:type="spellStart"/>
+      <w:r>
+        <w:rPr>
+          <w:lang w:val="fr-FR"/>
+        </w:rPr>
+        <w:t>setEmail</w:t>
+      </w:r>
+      <w:proofErr w:type="spellEnd"/>
+      <w:r>
+        <w:rPr>
+          <w:lang w:val="fr-FR"/>
+        </w:rPr>
+        <w:t>)</w:t>
+      </w:r>
+    </w:p>
+    <w:p>
+      <w:pPr>
+        <w:pStyle w:val="ListParagraph"/>
+        <w:numPr>
+          <w:ilvl w:val="1"/>
+          <w:numId w:val="8"/>
+        </w:numPr>
+        <w:rPr>
+          <w:lang w:val="fr-FR"/>
+        </w:rPr>
+      </w:pPr>
+      <w:r>
+        <w:rPr>
+          <w:lang w:val="fr-FR"/>
+        </w:rPr>
+        <w:t>(</w:t>
+      </w:r>
+      <w:proofErr w:type="spellStart"/>
+      <w:proofErr w:type="gramStart"/>
+      <w:r>
+        <w:rPr>
+          <w:lang w:val="fr-FR"/>
+        </w:rPr>
+        <w:t>pass</w:t>
+      </w:r>
+      <w:proofErr w:type="spellEnd"/>
+      <w:proofErr w:type="gramEnd"/>
+      <w:r>
+        <w:rPr>
+          <w:lang w:val="fr-FR"/>
+        </w:rPr>
+        <w:t xml:space="preserve"> and </w:t>
+      </w:r>
+      <w:proofErr w:type="spellStart"/>
+      <w:r>
+        <w:rPr>
+          <w:lang w:val="fr-FR"/>
+        </w:rPr>
+        <w:t>setPass</w:t>
+      </w:r>
+      <w:proofErr w:type="spellEnd"/>
+      <w:r>
+        <w:rPr>
+          <w:lang w:val="fr-FR"/>
+        </w:rPr>
+        <w:t>)</w:t>
+      </w:r>
+    </w:p>
+    <w:p>
+      <w:pPr>
+        <w:pStyle w:val="ListParagraph"/>
+        <w:ind w:left="2160"/>
+        <w:rPr>
+          <w:lang w:val="fr-FR"/>
+        </w:rPr>
+      </w:pPr>
+    </w:p>
+    <w:p>
+      <w:pPr>
+        <w:pStyle w:val="ListParagraph"/>
+        <w:numPr>
+          <w:ilvl w:val="0"/>
+          <w:numId w:val="3"/>
+        </w:numPr>
+        <w:rPr>
+          <w:lang w:val="fr-FR"/>
+        </w:rPr>
+      </w:pPr>
+      <w:r>
+        <w:rPr>
+          <w:lang w:val="fr-FR"/>
+        </w:rPr>
+        <w:lastRenderedPageBreak/>
         <w:t>List of Jerseys</w:t>
       </w:r>
     </w:p>
@@ -1196,9 +1679,11 @@
           <w:numId w:val="6"/>
         </w:numPr>
       </w:pPr>
+      <w:proofErr w:type="gramStart"/>
       <w:r>
         <w:t>Props :</w:t>
       </w:r>
+      <w:proofErr w:type="gramEnd"/>
       <w:r>
         <w:t xml:space="preserve"> array of objects c</w:t>
       </w:r>
@@ -1378,24 +1863,47 @@
         <w:pStyle w:val="ListParagraph"/>
         <w:numPr>
           <w:ilvl w:val="0"/>
-          <w:numId w:val="3"/>
-        </w:numPr>
-        <w:rPr>
-          <w:lang w:val="fr-FR"/>
-        </w:rPr>
-      </w:pPr>
-      <w:r>
-        <w:rPr>
-          <w:lang w:val="fr-FR"/>
-        </w:rPr>
-        <w:t>Rate</w:t>
-      </w:r>
-      <w:r>
-        <w:rPr>
-          <w:lang w:val="fr-FR"/>
-        </w:rPr>
-        <w:t xml:space="preserve"> Jersey</w:t>
-      </w:r>
+          <w:numId w:val="10"/>
+        </w:numPr>
+      </w:pPr>
+      <w:proofErr w:type="gramStart"/>
+      <w:r>
+        <w:t>Name :</w:t>
+      </w:r>
+      <w:proofErr w:type="gramEnd"/>
+      <w:r>
+        <w:t xml:space="preserve"> Search</w:t>
+      </w:r>
+      <w:r>
+        <w:t xml:space="preserve"> </w:t>
+      </w:r>
+      <w:r>
+        <w:t>(Team N</w:t>
+      </w:r>
+      <w:r>
+        <w:t>ame, Soccer League, Year and Player)</w:t>
+      </w:r>
+    </w:p>
+    <w:p>
+      <w:pPr>
+        <w:pStyle w:val="ListParagraph"/>
+        <w:numPr>
+          <w:ilvl w:val="0"/>
+          <w:numId w:val="10"/>
+        </w:numPr>
+      </w:pPr>
+      <w:r>
+        <w:t xml:space="preserve">Props: </w:t>
+      </w:r>
+    </w:p>
+    <w:p>
+      <w:pPr>
+        <w:pStyle w:val="ListParagraph"/>
+        <w:numPr>
+          <w:ilvl w:val="0"/>
+          <w:numId w:val="11"/>
+        </w:numPr>
+      </w:pPr>
     </w:p>
     <w:p>
       <w:pPr>
@@ -1408,20 +1916,20 @@
           <w:lang w:val="fr-FR"/>
         </w:rPr>
       </w:pPr>
+      <w:r>
+        <w:rPr>
+          <w:lang w:val="fr-FR"/>
+        </w:rPr>
+        <w:t xml:space="preserve">Contact </w:t>
+      </w:r>
       <w:proofErr w:type="spellStart"/>
       <w:r>
         <w:rPr>
           <w:lang w:val="fr-FR"/>
         </w:rPr>
-        <w:t>Review</w:t>
+        <w:t>Form</w:t>
       </w:r>
       <w:proofErr w:type="spellEnd"/>
-      <w:r>
-        <w:rPr>
-          <w:lang w:val="fr-FR"/>
-        </w:rPr>
-        <w:t xml:space="preserve"> Jersey</w:t>
-      </w:r>
     </w:p>
     <w:p>
       <w:pPr>
@@ -1586,6 +2094,119 @@
     </w:lvl>
   </w:abstractNum>
   <w:abstractNum w:abstractNumId="1" w15:restartNumberingAfterBreak="0">
+    <w:nsid w:val="1C81420B"/>
+    <w:multiLevelType w:val="hybridMultilevel"/>
+    <w:tmpl w:val="AF862AEE"/>
+    <w:lvl w:ilvl="0" w:tplc="10090005">
+      <w:start w:val="1"/>
+      <w:numFmt w:val="bullet"/>
+      <w:lvlText w:val=""/>
+      <w:lvlJc w:val="left"/>
+      <w:pPr>
+        <w:ind w:left="1440" w:hanging="360"/>
+      </w:pPr>
+      <w:rPr>
+        <w:rFonts w:ascii="Wingdings" w:hAnsi="Wingdings" w:hint="default"/>
+      </w:rPr>
+    </w:lvl>
+    <w:lvl w:ilvl="1" w:tplc="10090003">
+      <w:start w:val="1"/>
+      <w:numFmt w:val="bullet"/>
+      <w:lvlText w:val="o"/>
+      <w:lvlJc w:val="left"/>
+      <w:pPr>
+        <w:ind w:left="2160" w:hanging="360"/>
+      </w:pPr>
+      <w:rPr>
+        <w:rFonts w:ascii="Courier New" w:hAnsi="Courier New" w:cs="Courier New" w:hint="default"/>
+      </w:rPr>
+    </w:lvl>
+    <w:lvl w:ilvl="2" w:tplc="10090005" w:tentative="1">
+      <w:start w:val="1"/>
+      <w:numFmt w:val="bullet"/>
+      <w:lvlText w:val=""/>
+      <w:lvlJc w:val="left"/>
+      <w:pPr>
+        <w:ind w:left="2880" w:hanging="360"/>
+      </w:pPr>
+      <w:rPr>
+        <w:rFonts w:ascii="Wingdings" w:hAnsi="Wingdings" w:hint="default"/>
+      </w:rPr>
+    </w:lvl>
+    <w:lvl w:ilvl="3" w:tplc="10090001" w:tentative="1">
+      <w:start w:val="1"/>
+      <w:numFmt w:val="bullet"/>
+      <w:lvlText w:val=""/>
+      <w:lvlJc w:val="left"/>
+      <w:pPr>
+        <w:ind w:left="3600" w:hanging="360"/>
+      </w:pPr>
+      <w:rPr>
+        <w:rFonts w:ascii="Symbol" w:hAnsi="Symbol" w:hint="default"/>
+      </w:rPr>
+    </w:lvl>
+    <w:lvl w:ilvl="4" w:tplc="10090003" w:tentative="1">
+      <w:start w:val="1"/>
+      <w:numFmt w:val="bullet"/>
+      <w:lvlText w:val="o"/>
+      <w:lvlJc w:val="left"/>
+      <w:pPr>
+        <w:ind w:left="4320" w:hanging="360"/>
+      </w:pPr>
+      <w:rPr>
+        <w:rFonts w:ascii="Courier New" w:hAnsi="Courier New" w:cs="Courier New" w:hint="default"/>
+      </w:rPr>
+    </w:lvl>
+    <w:lvl w:ilvl="5" w:tplc="10090005" w:tentative="1">
+      <w:start w:val="1"/>
+      <w:numFmt w:val="bullet"/>
+      <w:lvlText w:val=""/>
+      <w:lvlJc w:val="left"/>
+      <w:pPr>
+        <w:ind w:left="5040" w:hanging="360"/>
+      </w:pPr>
+      <w:rPr>
+        <w:rFonts w:ascii="Wingdings" w:hAnsi="Wingdings" w:hint="default"/>
+      </w:rPr>
+    </w:lvl>
+    <w:lvl w:ilvl="6" w:tplc="10090001" w:tentative="1">
+      <w:start w:val="1"/>
+      <w:numFmt w:val="bullet"/>
+      <w:lvlText w:val=""/>
+      <w:lvlJc w:val="left"/>
+      <w:pPr>
+        <w:ind w:left="5760" w:hanging="360"/>
+      </w:pPr>
+      <w:rPr>
+        <w:rFonts w:ascii="Symbol" w:hAnsi="Symbol" w:hint="default"/>
+      </w:rPr>
+    </w:lvl>
+    <w:lvl w:ilvl="7" w:tplc="10090003" w:tentative="1">
+      <w:start w:val="1"/>
+      <w:numFmt w:val="bullet"/>
+      <w:lvlText w:val="o"/>
+      <w:lvlJc w:val="left"/>
+      <w:pPr>
+        <w:ind w:left="6480" w:hanging="360"/>
+      </w:pPr>
+      <w:rPr>
+        <w:rFonts w:ascii="Courier New" w:hAnsi="Courier New" w:cs="Courier New" w:hint="default"/>
+      </w:rPr>
+    </w:lvl>
+    <w:lvl w:ilvl="8" w:tplc="10090005" w:tentative="1">
+      <w:start w:val="1"/>
+      <w:numFmt w:val="bullet"/>
+      <w:lvlText w:val=""/>
+      <w:lvlJc w:val="left"/>
+      <w:pPr>
+        <w:ind w:left="7200" w:hanging="360"/>
+      </w:pPr>
+      <w:rPr>
+        <w:rFonts w:ascii="Wingdings" w:hAnsi="Wingdings" w:hint="default"/>
+      </w:rPr>
+    </w:lvl>
+  </w:abstractNum>
+  <w:abstractNum w:abstractNumId="2" w15:restartNumberingAfterBreak="0">
     <w:nsid w:val="2A8C74AB"/>
     <w:multiLevelType w:val="hybridMultilevel"/>
     <w:tmpl w:val="1584C55C"/>
@@ -1698,7 +2319,120 @@
       </w:rPr>
     </w:lvl>
   </w:abstractNum>
-  <w:abstractNum w:abstractNumId="2" w15:restartNumberingAfterBreak="0">
+  <w:abstractNum w:abstractNumId="3" w15:restartNumberingAfterBreak="0">
+    <w:nsid w:val="317A4646"/>
+    <w:multiLevelType w:val="hybridMultilevel"/>
+    <w:tmpl w:val="416887BE"/>
+    <w:lvl w:ilvl="0" w:tplc="10090003">
+      <w:start w:val="1"/>
+      <w:numFmt w:val="bullet"/>
+      <w:lvlText w:val="o"/>
+      <w:lvlJc w:val="left"/>
+      <w:pPr>
+        <w:ind w:left="2160" w:hanging="360"/>
+      </w:pPr>
+      <w:rPr>
+        <w:rFonts w:ascii="Courier New" w:hAnsi="Courier New" w:cs="Courier New" w:hint="default"/>
+      </w:rPr>
+    </w:lvl>
+    <w:lvl w:ilvl="1" w:tplc="10090003" w:tentative="1">
+      <w:start w:val="1"/>
+      <w:numFmt w:val="bullet"/>
+      <w:lvlText w:val="o"/>
+      <w:lvlJc w:val="left"/>
+      <w:pPr>
+        <w:ind w:left="2880" w:hanging="360"/>
+      </w:pPr>
+      <w:rPr>
+        <w:rFonts w:ascii="Courier New" w:hAnsi="Courier New" w:cs="Courier New" w:hint="default"/>
+      </w:rPr>
+    </w:lvl>
+    <w:lvl w:ilvl="2" w:tplc="10090005" w:tentative="1">
+      <w:start w:val="1"/>
+      <w:numFmt w:val="bullet"/>
+      <w:lvlText w:val=""/>
+      <w:lvlJc w:val="left"/>
+      <w:pPr>
+        <w:ind w:left="3600" w:hanging="360"/>
+      </w:pPr>
+      <w:rPr>
+        <w:rFonts w:ascii="Wingdings" w:hAnsi="Wingdings" w:hint="default"/>
+      </w:rPr>
+    </w:lvl>
+    <w:lvl w:ilvl="3" w:tplc="10090001" w:tentative="1">
+      <w:start w:val="1"/>
+      <w:numFmt w:val="bullet"/>
+      <w:lvlText w:val=""/>
+      <w:lvlJc w:val="left"/>
+      <w:pPr>
+        <w:ind w:left="4320" w:hanging="360"/>
+      </w:pPr>
+      <w:rPr>
+        <w:rFonts w:ascii="Symbol" w:hAnsi="Symbol" w:hint="default"/>
+      </w:rPr>
+    </w:lvl>
+    <w:lvl w:ilvl="4" w:tplc="10090003" w:tentative="1">
+      <w:start w:val="1"/>
+      <w:numFmt w:val="bullet"/>
+      <w:lvlText w:val="o"/>
+      <w:lvlJc w:val="left"/>
+      <w:pPr>
+        <w:ind w:left="5040" w:hanging="360"/>
+      </w:pPr>
+      <w:rPr>
+        <w:rFonts w:ascii="Courier New" w:hAnsi="Courier New" w:cs="Courier New" w:hint="default"/>
+      </w:rPr>
+    </w:lvl>
+    <w:lvl w:ilvl="5" w:tplc="10090005" w:tentative="1">
+      <w:start w:val="1"/>
+      <w:numFmt w:val="bullet"/>
+      <w:lvlText w:val=""/>
+      <w:lvlJc w:val="left"/>
+      <w:pPr>
+        <w:ind w:left="5760" w:hanging="360"/>
+      </w:pPr>
+      <w:rPr>
+        <w:rFonts w:ascii="Wingdings" w:hAnsi="Wingdings" w:hint="default"/>
+      </w:rPr>
+    </w:lvl>
+    <w:lvl w:ilvl="6" w:tplc="10090001" w:tentative="1">
+      <w:start w:val="1"/>
+      <w:numFmt w:val="bullet"/>
+      <w:lvlText w:val=""/>
+      <w:lvlJc w:val="left"/>
+      <w:pPr>
+        <w:ind w:left="6480" w:hanging="360"/>
+      </w:pPr>
+      <w:rPr>
+        <w:rFonts w:ascii="Symbol" w:hAnsi="Symbol" w:hint="default"/>
+      </w:rPr>
+    </w:lvl>
+    <w:lvl w:ilvl="7" w:tplc="10090003" w:tentative="1">
+      <w:start w:val="1"/>
+      <w:numFmt w:val="bullet"/>
+      <w:lvlText w:val="o"/>
+      <w:lvlJc w:val="left"/>
+      <w:pPr>
+        <w:ind w:left="7200" w:hanging="360"/>
+      </w:pPr>
+      <w:rPr>
+        <w:rFonts w:ascii="Courier New" w:hAnsi="Courier New" w:cs="Courier New" w:hint="default"/>
+      </w:rPr>
+    </w:lvl>
+    <w:lvl w:ilvl="8" w:tplc="10090005" w:tentative="1">
+      <w:start w:val="1"/>
+      <w:numFmt w:val="bullet"/>
+      <w:lvlText w:val=""/>
+      <w:lvlJc w:val="left"/>
+      <w:pPr>
+        <w:ind w:left="7920" w:hanging="360"/>
+      </w:pPr>
+      <w:rPr>
+        <w:rFonts w:ascii="Wingdings" w:hAnsi="Wingdings" w:hint="default"/>
+      </w:rPr>
+    </w:lvl>
+  </w:abstractNum>
+  <w:abstractNum w:abstractNumId="4" w15:restartNumberingAfterBreak="0">
     <w:nsid w:val="3BB30D69"/>
     <w:multiLevelType w:val="hybridMultilevel"/>
     <w:tmpl w:val="E65E4DEA"/>
@@ -1787,7 +2521,7 @@
       </w:pPr>
     </w:lvl>
   </w:abstractNum>
-  <w:abstractNum w:abstractNumId="3" w15:restartNumberingAfterBreak="0">
+  <w:abstractNum w:abstractNumId="5" w15:restartNumberingAfterBreak="0">
     <w:nsid w:val="52363B90"/>
     <w:multiLevelType w:val="hybridMultilevel"/>
     <w:tmpl w:val="95426AB2"/>
@@ -1900,7 +2634,7 @@
       </w:rPr>
     </w:lvl>
   </w:abstractNum>
-  <w:abstractNum w:abstractNumId="4" w15:restartNumberingAfterBreak="0">
+  <w:abstractNum w:abstractNumId="6" w15:restartNumberingAfterBreak="0">
     <w:nsid w:val="542D01CD"/>
     <w:multiLevelType w:val="hybridMultilevel"/>
     <w:tmpl w:val="8A6E0E1A"/>
@@ -2013,7 +2747,7 @@
       </w:rPr>
     </w:lvl>
   </w:abstractNum>
-  <w:abstractNum w:abstractNumId="5" w15:restartNumberingAfterBreak="0">
+  <w:abstractNum w:abstractNumId="7" w15:restartNumberingAfterBreak="0">
     <w:nsid w:val="561C479D"/>
     <w:multiLevelType w:val="hybridMultilevel"/>
     <w:tmpl w:val="2B721C26"/>
@@ -2126,23 +2860,377 @@
       </w:rPr>
     </w:lvl>
   </w:abstractNum>
+  <w:abstractNum w:abstractNumId="8" w15:restartNumberingAfterBreak="0">
+    <w:nsid w:val="5FF87940"/>
+    <w:multiLevelType w:val="hybridMultilevel"/>
+    <w:tmpl w:val="D0A84F32"/>
+    <w:lvl w:ilvl="0" w:tplc="10090005">
+      <w:start w:val="1"/>
+      <w:numFmt w:val="bullet"/>
+      <w:lvlText w:val=""/>
+      <w:lvlJc w:val="left"/>
+      <w:pPr>
+        <w:ind w:left="1440" w:hanging="360"/>
+      </w:pPr>
+      <w:rPr>
+        <w:rFonts w:ascii="Wingdings" w:hAnsi="Wingdings" w:hint="default"/>
+      </w:rPr>
+    </w:lvl>
+    <w:lvl w:ilvl="1" w:tplc="10090003" w:tentative="1">
+      <w:start w:val="1"/>
+      <w:numFmt w:val="bullet"/>
+      <w:lvlText w:val="o"/>
+      <w:lvlJc w:val="left"/>
+      <w:pPr>
+        <w:ind w:left="2160" w:hanging="360"/>
+      </w:pPr>
+      <w:rPr>
+        <w:rFonts w:ascii="Courier New" w:hAnsi="Courier New" w:cs="Courier New" w:hint="default"/>
+      </w:rPr>
+    </w:lvl>
+    <w:lvl w:ilvl="2" w:tplc="10090005" w:tentative="1">
+      <w:start w:val="1"/>
+      <w:numFmt w:val="bullet"/>
+      <w:lvlText w:val=""/>
+      <w:lvlJc w:val="left"/>
+      <w:pPr>
+        <w:ind w:left="2880" w:hanging="360"/>
+      </w:pPr>
+      <w:rPr>
+        <w:rFonts w:ascii="Wingdings" w:hAnsi="Wingdings" w:hint="default"/>
+      </w:rPr>
+    </w:lvl>
+    <w:lvl w:ilvl="3" w:tplc="10090001" w:tentative="1">
+      <w:start w:val="1"/>
+      <w:numFmt w:val="bullet"/>
+      <w:lvlText w:val=""/>
+      <w:lvlJc w:val="left"/>
+      <w:pPr>
+        <w:ind w:left="3600" w:hanging="360"/>
+      </w:pPr>
+      <w:rPr>
+        <w:rFonts w:ascii="Symbol" w:hAnsi="Symbol" w:hint="default"/>
+      </w:rPr>
+    </w:lvl>
+    <w:lvl w:ilvl="4" w:tplc="10090003" w:tentative="1">
+      <w:start w:val="1"/>
+      <w:numFmt w:val="bullet"/>
+      <w:lvlText w:val="o"/>
+      <w:lvlJc w:val="left"/>
+      <w:pPr>
+        <w:ind w:left="4320" w:hanging="360"/>
+      </w:pPr>
+      <w:rPr>
+        <w:rFonts w:ascii="Courier New" w:hAnsi="Courier New" w:cs="Courier New" w:hint="default"/>
+      </w:rPr>
+    </w:lvl>
+    <w:lvl w:ilvl="5" w:tplc="10090005" w:tentative="1">
+      <w:start w:val="1"/>
+      <w:numFmt w:val="bullet"/>
+      <w:lvlText w:val=""/>
+      <w:lvlJc w:val="left"/>
+      <w:pPr>
+        <w:ind w:left="5040" w:hanging="360"/>
+      </w:pPr>
+      <w:rPr>
+        <w:rFonts w:ascii="Wingdings" w:hAnsi="Wingdings" w:hint="default"/>
+      </w:rPr>
+    </w:lvl>
+    <w:lvl w:ilvl="6" w:tplc="10090001" w:tentative="1">
+      <w:start w:val="1"/>
+      <w:numFmt w:val="bullet"/>
+      <w:lvlText w:val=""/>
+      <w:lvlJc w:val="left"/>
+      <w:pPr>
+        <w:ind w:left="5760" w:hanging="360"/>
+      </w:pPr>
+      <w:rPr>
+        <w:rFonts w:ascii="Symbol" w:hAnsi="Symbol" w:hint="default"/>
+      </w:rPr>
+    </w:lvl>
+    <w:lvl w:ilvl="7" w:tplc="10090003" w:tentative="1">
+      <w:start w:val="1"/>
+      <w:numFmt w:val="bullet"/>
+      <w:lvlText w:val="o"/>
+      <w:lvlJc w:val="left"/>
+      <w:pPr>
+        <w:ind w:left="6480" w:hanging="360"/>
+      </w:pPr>
+      <w:rPr>
+        <w:rFonts w:ascii="Courier New" w:hAnsi="Courier New" w:cs="Courier New" w:hint="default"/>
+      </w:rPr>
+    </w:lvl>
+    <w:lvl w:ilvl="8" w:tplc="10090005" w:tentative="1">
+      <w:start w:val="1"/>
+      <w:numFmt w:val="bullet"/>
+      <w:lvlText w:val=""/>
+      <w:lvlJc w:val="left"/>
+      <w:pPr>
+        <w:ind w:left="7200" w:hanging="360"/>
+      </w:pPr>
+      <w:rPr>
+        <w:rFonts w:ascii="Wingdings" w:hAnsi="Wingdings" w:hint="default"/>
+      </w:rPr>
+    </w:lvl>
+  </w:abstractNum>
+  <w:abstractNum w:abstractNumId="9" w15:restartNumberingAfterBreak="0">
+    <w:nsid w:val="63987D79"/>
+    <w:multiLevelType w:val="hybridMultilevel"/>
+    <w:tmpl w:val="B58668F8"/>
+    <w:lvl w:ilvl="0" w:tplc="10090005">
+      <w:start w:val="1"/>
+      <w:numFmt w:val="bullet"/>
+      <w:lvlText w:val=""/>
+      <w:lvlJc w:val="left"/>
+      <w:pPr>
+        <w:ind w:left="1440" w:hanging="360"/>
+      </w:pPr>
+      <w:rPr>
+        <w:rFonts w:ascii="Wingdings" w:hAnsi="Wingdings" w:hint="default"/>
+      </w:rPr>
+    </w:lvl>
+    <w:lvl w:ilvl="1" w:tplc="10090003">
+      <w:start w:val="1"/>
+      <w:numFmt w:val="bullet"/>
+      <w:lvlText w:val="o"/>
+      <w:lvlJc w:val="left"/>
+      <w:pPr>
+        <w:ind w:left="2160" w:hanging="360"/>
+      </w:pPr>
+      <w:rPr>
+        <w:rFonts w:ascii="Courier New" w:hAnsi="Courier New" w:cs="Courier New" w:hint="default"/>
+      </w:rPr>
+    </w:lvl>
+    <w:lvl w:ilvl="2" w:tplc="10090005" w:tentative="1">
+      <w:start w:val="1"/>
+      <w:numFmt w:val="bullet"/>
+      <w:lvlText w:val=""/>
+      <w:lvlJc w:val="left"/>
+      <w:pPr>
+        <w:ind w:left="2880" w:hanging="360"/>
+      </w:pPr>
+      <w:rPr>
+        <w:rFonts w:ascii="Wingdings" w:hAnsi="Wingdings" w:hint="default"/>
+      </w:rPr>
+    </w:lvl>
+    <w:lvl w:ilvl="3" w:tplc="10090001" w:tentative="1">
+      <w:start w:val="1"/>
+      <w:numFmt w:val="bullet"/>
+      <w:lvlText w:val=""/>
+      <w:lvlJc w:val="left"/>
+      <w:pPr>
+        <w:ind w:left="3600" w:hanging="360"/>
+      </w:pPr>
+      <w:rPr>
+        <w:rFonts w:ascii="Symbol" w:hAnsi="Symbol" w:hint="default"/>
+      </w:rPr>
+    </w:lvl>
+    <w:lvl w:ilvl="4" w:tplc="10090003" w:tentative="1">
+      <w:start w:val="1"/>
+      <w:numFmt w:val="bullet"/>
+      <w:lvlText w:val="o"/>
+      <w:lvlJc w:val="left"/>
+      <w:pPr>
+        <w:ind w:left="4320" w:hanging="360"/>
+      </w:pPr>
+      <w:rPr>
+        <w:rFonts w:ascii="Courier New" w:hAnsi="Courier New" w:cs="Courier New" w:hint="default"/>
+      </w:rPr>
+    </w:lvl>
+    <w:lvl w:ilvl="5" w:tplc="10090005" w:tentative="1">
+      <w:start w:val="1"/>
+      <w:numFmt w:val="bullet"/>
+      <w:lvlText w:val=""/>
+      <w:lvlJc w:val="left"/>
+      <w:pPr>
+        <w:ind w:left="5040" w:hanging="360"/>
+      </w:pPr>
+      <w:rPr>
+        <w:rFonts w:ascii="Wingdings" w:hAnsi="Wingdings" w:hint="default"/>
+      </w:rPr>
+    </w:lvl>
+    <w:lvl w:ilvl="6" w:tplc="10090001" w:tentative="1">
+      <w:start w:val="1"/>
+      <w:numFmt w:val="bullet"/>
+      <w:lvlText w:val=""/>
+      <w:lvlJc w:val="left"/>
+      <w:pPr>
+        <w:ind w:left="5760" w:hanging="360"/>
+      </w:pPr>
+      <w:rPr>
+        <w:rFonts w:ascii="Symbol" w:hAnsi="Symbol" w:hint="default"/>
+      </w:rPr>
+    </w:lvl>
+    <w:lvl w:ilvl="7" w:tplc="10090003" w:tentative="1">
+      <w:start w:val="1"/>
+      <w:numFmt w:val="bullet"/>
+      <w:lvlText w:val="o"/>
+      <w:lvlJc w:val="left"/>
+      <w:pPr>
+        <w:ind w:left="6480" w:hanging="360"/>
+      </w:pPr>
+      <w:rPr>
+        <w:rFonts w:ascii="Courier New" w:hAnsi="Courier New" w:cs="Courier New" w:hint="default"/>
+      </w:rPr>
+    </w:lvl>
+    <w:lvl w:ilvl="8" w:tplc="10090005" w:tentative="1">
+      <w:start w:val="1"/>
+      <w:numFmt w:val="bullet"/>
+      <w:lvlText w:val=""/>
+      <w:lvlJc w:val="left"/>
+      <w:pPr>
+        <w:ind w:left="7200" w:hanging="360"/>
+      </w:pPr>
+      <w:rPr>
+        <w:rFonts w:ascii="Wingdings" w:hAnsi="Wingdings" w:hint="default"/>
+      </w:rPr>
+    </w:lvl>
+  </w:abstractNum>
+  <w:abstractNum w:abstractNumId="10" w15:restartNumberingAfterBreak="0">
+    <w:nsid w:val="742573D0"/>
+    <w:multiLevelType w:val="hybridMultilevel"/>
+    <w:tmpl w:val="7736D27E"/>
+    <w:lvl w:ilvl="0" w:tplc="10090001">
+      <w:start w:val="1"/>
+      <w:numFmt w:val="bullet"/>
+      <w:lvlText w:val=""/>
+      <w:lvlJc w:val="left"/>
+      <w:pPr>
+        <w:ind w:left="720" w:hanging="360"/>
+      </w:pPr>
+      <w:rPr>
+        <w:rFonts w:ascii="Symbol" w:hAnsi="Symbol" w:hint="default"/>
+      </w:rPr>
+    </w:lvl>
+    <w:lvl w:ilvl="1" w:tplc="10090003" w:tentative="1">
+      <w:start w:val="1"/>
+      <w:numFmt w:val="bullet"/>
+      <w:lvlText w:val="o"/>
+      <w:lvlJc w:val="left"/>
+      <w:pPr>
+        <w:ind w:left="1440" w:hanging="360"/>
+      </w:pPr>
+      <w:rPr>
+        <w:rFonts w:ascii="Courier New" w:hAnsi="Courier New" w:cs="Courier New" w:hint="default"/>
+      </w:rPr>
+    </w:lvl>
+    <w:lvl w:ilvl="2" w:tplc="10090005" w:tentative="1">
+      <w:start w:val="1"/>
+      <w:numFmt w:val="bullet"/>
+      <w:lvlText w:val=""/>
+      <w:lvlJc w:val="left"/>
+      <w:pPr>
+        <w:ind w:left="2160" w:hanging="360"/>
+      </w:pPr>
+      <w:rPr>
+        <w:rFonts w:ascii="Wingdings" w:hAnsi="Wingdings" w:hint="default"/>
+      </w:rPr>
+    </w:lvl>
+    <w:lvl w:ilvl="3" w:tplc="10090001" w:tentative="1">
+      <w:start w:val="1"/>
+      <w:numFmt w:val="bullet"/>
+      <w:lvlText w:val=""/>
+      <w:lvlJc w:val="left"/>
+      <w:pPr>
+        <w:ind w:left="2880" w:hanging="360"/>
+      </w:pPr>
+      <w:rPr>
+        <w:rFonts w:ascii="Symbol" w:hAnsi="Symbol" w:hint="default"/>
+      </w:rPr>
+    </w:lvl>
+    <w:lvl w:ilvl="4" w:tplc="10090003" w:tentative="1">
+      <w:start w:val="1"/>
+      <w:numFmt w:val="bullet"/>
+      <w:lvlText w:val="o"/>
+      <w:lvlJc w:val="left"/>
+      <w:pPr>
+        <w:ind w:left="3600" w:hanging="360"/>
+      </w:pPr>
+      <w:rPr>
+        <w:rFonts w:ascii="Courier New" w:hAnsi="Courier New" w:cs="Courier New" w:hint="default"/>
+      </w:rPr>
+    </w:lvl>
+    <w:lvl w:ilvl="5" w:tplc="10090005" w:tentative="1">
+      <w:start w:val="1"/>
+      <w:numFmt w:val="bullet"/>
+      <w:lvlText w:val=""/>
+      <w:lvlJc w:val="left"/>
+      <w:pPr>
+        <w:ind w:left="4320" w:hanging="360"/>
+      </w:pPr>
+      <w:rPr>
+        <w:rFonts w:ascii="Wingdings" w:hAnsi="Wingdings" w:hint="default"/>
+      </w:rPr>
+    </w:lvl>
+    <w:lvl w:ilvl="6" w:tplc="10090001" w:tentative="1">
+      <w:start w:val="1"/>
+      <w:numFmt w:val="bullet"/>
+      <w:lvlText w:val=""/>
+      <w:lvlJc w:val="left"/>
+      <w:pPr>
+        <w:ind w:left="5040" w:hanging="360"/>
+      </w:pPr>
+      <w:rPr>
+        <w:rFonts w:ascii="Symbol" w:hAnsi="Symbol" w:hint="default"/>
+      </w:rPr>
+    </w:lvl>
+    <w:lvl w:ilvl="7" w:tplc="10090003" w:tentative="1">
+      <w:start w:val="1"/>
+      <w:numFmt w:val="bullet"/>
+      <w:lvlText w:val="o"/>
+      <w:lvlJc w:val="left"/>
+      <w:pPr>
+        <w:ind w:left="5760" w:hanging="360"/>
+      </w:pPr>
+      <w:rPr>
+        <w:rFonts w:ascii="Courier New" w:hAnsi="Courier New" w:cs="Courier New" w:hint="default"/>
+      </w:rPr>
+    </w:lvl>
+    <w:lvl w:ilvl="8" w:tplc="10090005" w:tentative="1">
+      <w:start w:val="1"/>
+      <w:numFmt w:val="bullet"/>
+      <w:lvlText w:val=""/>
+      <w:lvlJc w:val="left"/>
+      <w:pPr>
+        <w:ind w:left="6480" w:hanging="360"/>
+      </w:pPr>
+      <w:rPr>
+        <w:rFonts w:ascii="Wingdings" w:hAnsi="Wingdings" w:hint="default"/>
+      </w:rPr>
+    </w:lvl>
+  </w:abstractNum>
   <w:num w:numId="1" w16cid:durableId="380059887">
-    <w:abstractNumId w:val="5"/>
+    <w:abstractNumId w:val="7"/>
   </w:num>
   <w:num w:numId="2" w16cid:durableId="1499155744">
     <w:abstractNumId w:val="0"/>
   </w:num>
   <w:num w:numId="3" w16cid:durableId="292515836">
+    <w:abstractNumId w:val="4"/>
+  </w:num>
+  <w:num w:numId="4" w16cid:durableId="2118987824">
+    <w:abstractNumId w:val="6"/>
+  </w:num>
+  <w:num w:numId="5" w16cid:durableId="90009008">
+    <w:abstractNumId w:val="5"/>
+  </w:num>
+  <w:num w:numId="6" w16cid:durableId="1828395610">
     <w:abstractNumId w:val="2"/>
   </w:num>
-  <w:num w:numId="4" w16cid:durableId="2118987824">
-    <w:abstractNumId w:val="4"/>
+  <w:num w:numId="7" w16cid:durableId="701514792">
+    <w:abstractNumId w:val="9"/>
   </w:num>
-  <w:num w:numId="5" w16cid:durableId="90009008">
+  <w:num w:numId="8" w16cid:durableId="1792941925">
+    <w:abstractNumId w:val="1"/>
+  </w:num>
+  <w:num w:numId="9" w16cid:durableId="95566150">
+    <w:abstractNumId w:val="10"/>
+  </w:num>
+  <w:num w:numId="10" w16cid:durableId="397440200">
+    <w:abstractNumId w:val="8"/>
+  </w:num>
+  <w:num w:numId="11" w16cid:durableId="1374816921">
     <w:abstractNumId w:val="3"/>
-  </w:num>
-  <w:num w:numId="6" w16cid:durableId="1828395610">
-    <w:abstractNumId w:val="1"/>
   </w:num>
 </w:numbering>
 </file>

</xml_diff>

<commit_message>
Updated map application document.
</commit_message>
<xml_diff>
--- a/Map Application document.docx
+++ b/Map Application document.docx
@@ -13,19 +13,11 @@
           <w:lang w:val="fr-FR"/>
         </w:rPr>
       </w:pPr>
-      <w:proofErr w:type="gramStart"/>
-      <w:r>
-        <w:rPr>
-          <w:lang w:val="fr-FR"/>
-        </w:rPr>
-        <w:t>Course:</w:t>
-      </w:r>
-      <w:proofErr w:type="gramEnd"/>
-      <w:r>
-        <w:rPr>
-          <w:lang w:val="fr-FR"/>
-        </w:rPr>
-        <w:t xml:space="preserve"> w23_csfs1010_UI Concepts</w:t>
+      <w:r>
+        <w:rPr>
+          <w:lang w:val="fr-FR"/>
+        </w:rPr>
+        <w:t>Course: w23_csfs1010_UI Concepts</w:t>
       </w:r>
     </w:p>
     <w:p>
@@ -64,7 +56,6 @@
           <w:lang w:val="fr-FR"/>
         </w:rPr>
       </w:pPr>
-      <w:proofErr w:type="spellStart"/>
       <w:r>
         <w:rPr>
           <w:b/>
@@ -72,669 +63,532 @@
           <w:u w:val="single"/>
           <w:lang w:val="fr-FR"/>
         </w:rPr>
-        <w:t>Map</w:t>
-      </w:r>
-      <w:proofErr w:type="spellEnd"/>
-      <w:r>
+        <w:t>Map Application</w:t>
+      </w:r>
+    </w:p>
+    <w:p>
+      <w:pPr>
         <w:rPr>
           <w:b/>
           <w:bCs/>
           <w:u w:val="single"/>
           <w:lang w:val="fr-FR"/>
         </w:rPr>
-        <w:t xml:space="preserve"> Application</w:t>
-      </w:r>
-    </w:p>
-    <w:p>
-      <w:pPr>
+      </w:pPr>
+      <w:r>
         <w:rPr>
           <w:b/>
           <w:bCs/>
           <w:u w:val="single"/>
           <w:lang w:val="fr-FR"/>
         </w:rPr>
-      </w:pPr>
-      <w:proofErr w:type="spellStart"/>
-      <w:r>
+        <w:t>Features</w:t>
+      </w:r>
+    </w:p>
+    <w:p>
+      <w:pPr>
+        <w:pStyle w:val="ListParagraph"/>
+        <w:numPr>
+          <w:ilvl w:val="0"/>
+          <w:numId w:val="1"/>
+        </w:numPr>
+        <w:rPr>
+          <w:lang w:val="fr-FR"/>
+        </w:rPr>
+      </w:pPr>
+      <w:r>
+        <w:rPr>
+          <w:lang w:val="fr-FR"/>
+        </w:rPr>
+        <w:t>Header</w:t>
+      </w:r>
+    </w:p>
+    <w:p>
+      <w:pPr>
+        <w:pStyle w:val="ListParagraph"/>
+        <w:numPr>
+          <w:ilvl w:val="1"/>
+          <w:numId w:val="1"/>
+        </w:numPr>
+        <w:rPr>
+          <w:lang w:val="fr-FR"/>
+        </w:rPr>
+      </w:pPr>
+      <w:r>
+        <w:rPr>
+          <w:lang w:val="fr-FR"/>
+        </w:rPr>
+        <w:t>Page Banner</w:t>
+      </w:r>
+    </w:p>
+    <w:p>
+      <w:pPr>
+        <w:pStyle w:val="ListParagraph"/>
+        <w:numPr>
+          <w:ilvl w:val="0"/>
+          <w:numId w:val="1"/>
+        </w:numPr>
+        <w:rPr>
+          <w:lang w:val="fr-FR"/>
+        </w:rPr>
+      </w:pPr>
+      <w:r>
+        <w:rPr>
+          <w:lang w:val="fr-FR"/>
+        </w:rPr>
+        <w:t>Navigation Menu</w:t>
+      </w:r>
+    </w:p>
+    <w:p>
+      <w:pPr>
+        <w:pStyle w:val="ListParagraph"/>
+        <w:numPr>
+          <w:ilvl w:val="1"/>
+          <w:numId w:val="1"/>
+        </w:numPr>
+        <w:rPr>
+          <w:lang w:val="fr-FR"/>
+        </w:rPr>
+      </w:pPr>
+      <w:r>
+        <w:rPr>
+          <w:lang w:val="fr-FR"/>
+        </w:rPr>
+        <w:t>Home</w:t>
+      </w:r>
+    </w:p>
+    <w:p>
+      <w:pPr>
+        <w:pStyle w:val="ListParagraph"/>
+        <w:numPr>
+          <w:ilvl w:val="1"/>
+          <w:numId w:val="1"/>
+        </w:numPr>
+        <w:rPr>
+          <w:lang w:val="fr-FR"/>
+        </w:rPr>
+      </w:pPr>
+      <w:r>
+        <w:rPr>
+          <w:lang w:val="fr-FR"/>
+        </w:rPr>
+        <w:t>About U</w:t>
+      </w:r>
+      <w:r>
+        <w:rPr>
+          <w:lang w:val="fr-FR"/>
+        </w:rPr>
+        <w:t>s</w:t>
+      </w:r>
+    </w:p>
+    <w:p>
+      <w:pPr>
+        <w:pStyle w:val="ListParagraph"/>
+        <w:numPr>
+          <w:ilvl w:val="1"/>
+          <w:numId w:val="1"/>
+        </w:numPr>
+        <w:rPr>
+          <w:lang w:val="fr-FR"/>
+        </w:rPr>
+      </w:pPr>
+      <w:r>
+        <w:rPr>
+          <w:lang w:val="fr-FR"/>
+        </w:rPr>
+        <w:t>Contact Us</w:t>
+      </w:r>
+    </w:p>
+    <w:p>
+      <w:pPr>
+        <w:pStyle w:val="ListParagraph"/>
+        <w:numPr>
+          <w:ilvl w:val="0"/>
+          <w:numId w:val="1"/>
+        </w:numPr>
+        <w:rPr>
+          <w:lang w:val="fr-FR"/>
+        </w:rPr>
+      </w:pPr>
+      <w:r>
+        <w:rPr>
+          <w:lang w:val="fr-FR"/>
+        </w:rPr>
+        <w:t>Footer</w:t>
+      </w:r>
+    </w:p>
+    <w:p>
+      <w:pPr>
+        <w:pStyle w:val="ListParagraph"/>
+        <w:numPr>
+          <w:ilvl w:val="1"/>
+          <w:numId w:val="1"/>
+        </w:numPr>
+        <w:rPr>
+          <w:lang w:val="fr-FR"/>
+        </w:rPr>
+      </w:pPr>
+      <w:r>
+        <w:rPr>
+          <w:lang w:val="fr-FR"/>
+        </w:rPr>
+        <w:t>Social Media links</w:t>
+      </w:r>
+    </w:p>
+    <w:p>
+      <w:pPr>
+        <w:pStyle w:val="ListParagraph"/>
+        <w:numPr>
+          <w:ilvl w:val="1"/>
+          <w:numId w:val="1"/>
+        </w:numPr>
+        <w:rPr>
+          <w:lang w:val="fr-FR"/>
+        </w:rPr>
+      </w:pPr>
+      <w:r>
+        <w:rPr>
+          <w:lang w:val="fr-FR"/>
+        </w:rPr>
+        <w:t>Terms and Conditions</w:t>
+      </w:r>
+    </w:p>
+    <w:p>
+      <w:pPr>
+        <w:pStyle w:val="ListParagraph"/>
+        <w:numPr>
+          <w:ilvl w:val="0"/>
+          <w:numId w:val="1"/>
+        </w:numPr>
+        <w:rPr>
+          <w:lang w:val="fr-FR"/>
+        </w:rPr>
+      </w:pPr>
+      <w:r>
+        <w:rPr>
+          <w:lang w:val="fr-FR"/>
+        </w:rPr>
+        <w:t>Register</w:t>
+      </w:r>
+    </w:p>
+    <w:p>
+      <w:pPr>
+        <w:pStyle w:val="ListParagraph"/>
+        <w:numPr>
+          <w:ilvl w:val="1"/>
+          <w:numId w:val="1"/>
+        </w:numPr>
+      </w:pPr>
+      <w:r>
+        <w:t>Form to create username a</w:t>
+      </w:r>
+      <w:r>
+        <w:t>nd password</w:t>
+      </w:r>
+    </w:p>
+    <w:p>
+      <w:pPr>
+        <w:pStyle w:val="ListParagraph"/>
+        <w:numPr>
+          <w:ilvl w:val="0"/>
+          <w:numId w:val="1"/>
+        </w:numPr>
+        <w:rPr>
+          <w:lang w:val="fr-FR"/>
+        </w:rPr>
+      </w:pPr>
+      <w:r>
+        <w:rPr>
+          <w:lang w:val="fr-FR"/>
+        </w:rPr>
+        <w:t>Login</w:t>
+      </w:r>
+    </w:p>
+    <w:p>
+      <w:pPr>
+        <w:pStyle w:val="ListParagraph"/>
+        <w:numPr>
+          <w:ilvl w:val="1"/>
+          <w:numId w:val="1"/>
+        </w:numPr>
+      </w:pPr>
+      <w:r>
+        <w:t>Form to login with u</w:t>
+      </w:r>
+      <w:r>
+        <w:t>sername and password</w:t>
+      </w:r>
+    </w:p>
+    <w:p>
+      <w:pPr>
+        <w:pStyle w:val="ListParagraph"/>
+        <w:numPr>
+          <w:ilvl w:val="0"/>
+          <w:numId w:val="1"/>
+        </w:numPr>
+        <w:rPr>
+          <w:lang w:val="fr-FR"/>
+        </w:rPr>
+      </w:pPr>
+      <w:r>
+        <w:rPr>
+          <w:lang w:val="fr-FR"/>
+        </w:rPr>
+        <w:t>List</w:t>
+      </w:r>
+      <w:r>
+        <w:rPr>
+          <w:lang w:val="fr-FR"/>
+        </w:rPr>
+        <w:t>/Display</w:t>
+      </w:r>
+      <w:r>
+        <w:rPr>
+          <w:lang w:val="fr-FR"/>
+        </w:rPr>
+        <w:t xml:space="preserve"> of Jerseys</w:t>
+      </w:r>
+    </w:p>
+    <w:p>
+      <w:pPr>
+        <w:pStyle w:val="ListParagraph"/>
+        <w:numPr>
+          <w:ilvl w:val="1"/>
+          <w:numId w:val="1"/>
+        </w:numPr>
+        <w:rPr>
+          <w:lang w:val="fr-FR"/>
+        </w:rPr>
+      </w:pPr>
+      <w:r>
+        <w:rPr>
+          <w:lang w:val="fr-FR"/>
+        </w:rPr>
+        <w:t>Team Name</w:t>
+      </w:r>
+    </w:p>
+    <w:p>
+      <w:pPr>
+        <w:pStyle w:val="ListParagraph"/>
+        <w:numPr>
+          <w:ilvl w:val="1"/>
+          <w:numId w:val="1"/>
+        </w:numPr>
+        <w:rPr>
+          <w:lang w:val="fr-FR"/>
+        </w:rPr>
+      </w:pPr>
+      <w:r>
+        <w:rPr>
+          <w:lang w:val="fr-FR"/>
+        </w:rPr>
+        <w:t>Jersey Image(URL)</w:t>
+      </w:r>
+    </w:p>
+    <w:p>
+      <w:pPr>
+        <w:pStyle w:val="ListParagraph"/>
+        <w:numPr>
+          <w:ilvl w:val="1"/>
+          <w:numId w:val="1"/>
+        </w:numPr>
+      </w:pPr>
+      <w:r>
+        <w:t>Kit(Home, Away or T</w:t>
+      </w:r>
+      <w:r>
+        <w:t>hird Kit)</w:t>
+      </w:r>
+    </w:p>
+    <w:p>
+      <w:pPr>
+        <w:pStyle w:val="ListParagraph"/>
+        <w:numPr>
+          <w:ilvl w:val="1"/>
+          <w:numId w:val="1"/>
+        </w:numPr>
+      </w:pPr>
+      <w:r>
+        <w:t>Year</w:t>
+      </w:r>
+    </w:p>
+    <w:p>
+      <w:pPr>
+        <w:pStyle w:val="ListParagraph"/>
+        <w:numPr>
+          <w:ilvl w:val="1"/>
+          <w:numId w:val="1"/>
+        </w:numPr>
+      </w:pPr>
+      <w:r>
+        <w:t>Jersey Description</w:t>
+      </w:r>
+    </w:p>
+    <w:p>
+      <w:pPr>
+        <w:pStyle w:val="ListParagraph"/>
+        <w:numPr>
+          <w:ilvl w:val="1"/>
+          <w:numId w:val="1"/>
+        </w:numPr>
+      </w:pPr>
+      <w:r>
+        <w:t>Affiliate Link to Purchase</w:t>
+      </w:r>
+    </w:p>
+    <w:p>
+      <w:pPr>
+        <w:pStyle w:val="ListParagraph"/>
+        <w:numPr>
+          <w:ilvl w:val="0"/>
+          <w:numId w:val="1"/>
+        </w:numPr>
+        <w:rPr>
+          <w:lang w:val="fr-FR"/>
+        </w:rPr>
+      </w:pPr>
+      <w:r>
+        <w:rPr>
+          <w:lang w:val="fr-FR"/>
+        </w:rPr>
+        <w:t>Filter on Jerseys</w:t>
+      </w:r>
+    </w:p>
+    <w:p>
+      <w:pPr>
+        <w:pStyle w:val="ListParagraph"/>
+        <w:numPr>
+          <w:ilvl w:val="1"/>
+          <w:numId w:val="1"/>
+        </w:numPr>
+        <w:rPr>
+          <w:lang w:val="fr-FR"/>
+        </w:rPr>
+      </w:pPr>
+      <w:r>
+        <w:rPr>
+          <w:lang w:val="fr-FR"/>
+        </w:rPr>
+        <w:t>Team Name</w:t>
+      </w:r>
+    </w:p>
+    <w:p>
+      <w:pPr>
+        <w:pStyle w:val="ListParagraph"/>
+        <w:numPr>
+          <w:ilvl w:val="1"/>
+          <w:numId w:val="1"/>
+        </w:numPr>
+        <w:rPr>
+          <w:lang w:val="fr-FR"/>
+        </w:rPr>
+      </w:pPr>
+      <w:r>
+        <w:rPr>
+          <w:lang w:val="fr-FR"/>
+        </w:rPr>
+        <w:t>Soccer League</w:t>
+      </w:r>
+    </w:p>
+    <w:p>
+      <w:pPr>
+        <w:pStyle w:val="ListParagraph"/>
+        <w:numPr>
+          <w:ilvl w:val="1"/>
+          <w:numId w:val="1"/>
+        </w:numPr>
+        <w:rPr>
+          <w:lang w:val="fr-FR"/>
+        </w:rPr>
+      </w:pPr>
+      <w:r>
+        <w:rPr>
+          <w:lang w:val="fr-FR"/>
+        </w:rPr>
+        <w:t>Year</w:t>
+      </w:r>
+    </w:p>
+    <w:p>
+      <w:pPr>
+        <w:pStyle w:val="ListParagraph"/>
+        <w:numPr>
+          <w:ilvl w:val="1"/>
+          <w:numId w:val="1"/>
+        </w:numPr>
+        <w:rPr>
+          <w:lang w:val="fr-FR"/>
+        </w:rPr>
+      </w:pPr>
+      <w:r>
+        <w:rPr>
+          <w:lang w:val="fr-FR"/>
+        </w:rPr>
+        <w:t>Playe</w:t>
+      </w:r>
+      <w:r>
+        <w:rPr>
+          <w:lang w:val="fr-FR"/>
+        </w:rPr>
+        <w:t>r</w:t>
+      </w:r>
+    </w:p>
+    <w:p>
+      <w:pPr>
+        <w:pStyle w:val="ListParagraph"/>
+        <w:numPr>
+          <w:ilvl w:val="0"/>
+          <w:numId w:val="9"/>
+        </w:numPr>
+        <w:rPr>
+          <w:lang w:val="fr-FR"/>
+        </w:rPr>
+      </w:pPr>
+      <w:r>
+        <w:rPr>
+          <w:lang w:val="fr-FR"/>
+        </w:rPr>
+        <w:t>Contact Form</w:t>
+      </w:r>
+    </w:p>
+    <w:p>
+      <w:pPr>
+        <w:pStyle w:val="ListParagraph"/>
+        <w:numPr>
+          <w:ilvl w:val="0"/>
+          <w:numId w:val="9"/>
+        </w:numPr>
+        <w:rPr>
+          <w:lang w:val="fr-FR"/>
+        </w:rPr>
+      </w:pPr>
+      <w:r>
+        <w:rPr>
+          <w:lang w:val="fr-FR"/>
+        </w:rPr>
+        <w:t>Rate Jersey</w:t>
+      </w:r>
+    </w:p>
+    <w:p>
+      <w:pPr>
+        <w:ind w:left="360"/>
+        <w:rPr>
+          <w:u w:val="single"/>
+        </w:rPr>
+      </w:pPr>
+    </w:p>
+    <w:p>
+      <w:pPr>
+        <w:rPr>
+          <w:u w:val="single"/>
+        </w:rPr>
+      </w:pPr>
+    </w:p>
+    <w:p>
+      <w:pPr>
         <w:rPr>
           <w:b/>
           <w:bCs/>
           <w:u w:val="single"/>
-          <w:lang w:val="fr-FR"/>
-        </w:rPr>
-        <w:t>Features</w:t>
-      </w:r>
-      <w:proofErr w:type="spellEnd"/>
-    </w:p>
-    <w:p>
-      <w:pPr>
-        <w:pStyle w:val="ListParagraph"/>
-        <w:numPr>
-          <w:ilvl w:val="0"/>
-          <w:numId w:val="1"/>
-        </w:numPr>
-        <w:rPr>
-          <w:lang w:val="fr-FR"/>
-        </w:rPr>
-      </w:pPr>
-      <w:r>
-        <w:rPr>
-          <w:lang w:val="fr-FR"/>
-        </w:rPr>
-        <w:t>Header</w:t>
-      </w:r>
-    </w:p>
-    <w:p>
-      <w:pPr>
-        <w:pStyle w:val="ListParagraph"/>
-        <w:numPr>
-          <w:ilvl w:val="1"/>
-          <w:numId w:val="1"/>
-        </w:numPr>
-        <w:rPr>
-          <w:lang w:val="fr-FR"/>
-        </w:rPr>
-      </w:pPr>
-      <w:r>
-        <w:rPr>
-          <w:lang w:val="fr-FR"/>
-        </w:rPr>
-        <w:t>Page Banner</w:t>
-      </w:r>
-    </w:p>
-    <w:p>
-      <w:pPr>
-        <w:pStyle w:val="ListParagraph"/>
-        <w:numPr>
-          <w:ilvl w:val="0"/>
-          <w:numId w:val="1"/>
-        </w:numPr>
-        <w:rPr>
-          <w:lang w:val="fr-FR"/>
-        </w:rPr>
-      </w:pPr>
-      <w:r>
-        <w:rPr>
-          <w:lang w:val="fr-FR"/>
-        </w:rPr>
-        <w:t>Navigation Menu</w:t>
-      </w:r>
-    </w:p>
-    <w:p>
-      <w:pPr>
-        <w:pStyle w:val="ListParagraph"/>
-        <w:numPr>
-          <w:ilvl w:val="1"/>
-          <w:numId w:val="1"/>
-        </w:numPr>
-        <w:rPr>
-          <w:lang w:val="fr-FR"/>
-        </w:rPr>
-      </w:pPr>
-      <w:r>
-        <w:rPr>
-          <w:lang w:val="fr-FR"/>
-        </w:rPr>
-        <w:t>Home</w:t>
-      </w:r>
-    </w:p>
-    <w:p>
-      <w:pPr>
-        <w:pStyle w:val="ListParagraph"/>
-        <w:numPr>
-          <w:ilvl w:val="1"/>
-          <w:numId w:val="1"/>
-        </w:numPr>
-        <w:rPr>
-          <w:lang w:val="fr-FR"/>
-        </w:rPr>
-      </w:pPr>
-      <w:r>
-        <w:rPr>
-          <w:lang w:val="fr-FR"/>
-        </w:rPr>
-        <w:t>About U</w:t>
-      </w:r>
-      <w:r>
-        <w:rPr>
-          <w:lang w:val="fr-FR"/>
-        </w:rPr>
-        <w:t>s</w:t>
-      </w:r>
-    </w:p>
-    <w:p>
-      <w:pPr>
-        <w:pStyle w:val="ListParagraph"/>
-        <w:numPr>
-          <w:ilvl w:val="1"/>
-          <w:numId w:val="1"/>
-        </w:numPr>
-        <w:rPr>
-          <w:lang w:val="fr-FR"/>
-        </w:rPr>
-      </w:pPr>
-      <w:r>
-        <w:rPr>
-          <w:lang w:val="fr-FR"/>
-        </w:rPr>
-        <w:t>Contact Us</w:t>
-      </w:r>
-    </w:p>
-    <w:p>
-      <w:pPr>
-        <w:pStyle w:val="ListParagraph"/>
-        <w:numPr>
-          <w:ilvl w:val="0"/>
-          <w:numId w:val="1"/>
-        </w:numPr>
-        <w:rPr>
-          <w:lang w:val="fr-FR"/>
-        </w:rPr>
-      </w:pPr>
-      <w:proofErr w:type="spellStart"/>
-      <w:r>
-        <w:rPr>
-          <w:lang w:val="fr-FR"/>
-        </w:rPr>
-        <w:t>Footer</w:t>
-      </w:r>
-      <w:proofErr w:type="spellEnd"/>
-    </w:p>
-    <w:p>
-      <w:pPr>
-        <w:pStyle w:val="ListParagraph"/>
-        <w:numPr>
-          <w:ilvl w:val="1"/>
-          <w:numId w:val="1"/>
-        </w:numPr>
-        <w:rPr>
-          <w:lang w:val="fr-FR"/>
-        </w:rPr>
-      </w:pPr>
-      <w:r>
-        <w:rPr>
-          <w:lang w:val="fr-FR"/>
-        </w:rPr>
-        <w:t>Social Media links</w:t>
-      </w:r>
-    </w:p>
-    <w:p>
-      <w:pPr>
-        <w:pStyle w:val="ListParagraph"/>
-        <w:numPr>
-          <w:ilvl w:val="1"/>
-          <w:numId w:val="1"/>
-        </w:numPr>
-        <w:rPr>
-          <w:lang w:val="fr-FR"/>
-        </w:rPr>
-      </w:pPr>
-      <w:proofErr w:type="spellStart"/>
-      <w:r>
-        <w:rPr>
-          <w:lang w:val="fr-FR"/>
-        </w:rPr>
-        <w:t>Terms</w:t>
-      </w:r>
-      <w:proofErr w:type="spellEnd"/>
-      <w:r>
-        <w:rPr>
-          <w:lang w:val="fr-FR"/>
-        </w:rPr>
-        <w:t xml:space="preserve"> and Conditions</w:t>
-      </w:r>
-    </w:p>
-    <w:p>
-      <w:pPr>
-        <w:pStyle w:val="ListParagraph"/>
-        <w:numPr>
-          <w:ilvl w:val="0"/>
-          <w:numId w:val="1"/>
-        </w:numPr>
-        <w:rPr>
-          <w:lang w:val="fr-FR"/>
-        </w:rPr>
-      </w:pPr>
-      <w:proofErr w:type="spellStart"/>
-      <w:r>
-        <w:rPr>
-          <w:lang w:val="fr-FR"/>
-        </w:rPr>
-        <w:t>Register</w:t>
-      </w:r>
-      <w:proofErr w:type="spellEnd"/>
-    </w:p>
-    <w:p>
-      <w:pPr>
-        <w:pStyle w:val="ListParagraph"/>
-        <w:numPr>
-          <w:ilvl w:val="1"/>
-          <w:numId w:val="1"/>
-        </w:numPr>
-      </w:pPr>
-      <w:r>
-        <w:t>Form to create username a</w:t>
-      </w:r>
-      <w:r>
-        <w:t xml:space="preserve">nd </w:t>
-      </w:r>
-      <w:proofErr w:type="gramStart"/>
-      <w:r>
-        <w:t>password</w:t>
-      </w:r>
-      <w:proofErr w:type="gramEnd"/>
-    </w:p>
-    <w:p>
-      <w:pPr>
-        <w:pStyle w:val="ListParagraph"/>
-        <w:numPr>
-          <w:ilvl w:val="0"/>
-          <w:numId w:val="1"/>
-        </w:numPr>
-        <w:rPr>
-          <w:lang w:val="fr-FR"/>
-        </w:rPr>
-      </w:pPr>
-      <w:r>
-        <w:rPr>
-          <w:lang w:val="fr-FR"/>
-        </w:rPr>
-        <w:t>Login</w:t>
-      </w:r>
-    </w:p>
-    <w:p>
-      <w:pPr>
-        <w:pStyle w:val="ListParagraph"/>
-        <w:numPr>
-          <w:ilvl w:val="1"/>
-          <w:numId w:val="1"/>
-        </w:numPr>
-      </w:pPr>
-      <w:r>
-        <w:t>Form to login with u</w:t>
-      </w:r>
-      <w:r>
-        <w:t>sername and password</w:t>
-      </w:r>
-    </w:p>
-    <w:p>
-      <w:pPr>
-        <w:pStyle w:val="ListParagraph"/>
-        <w:numPr>
-          <w:ilvl w:val="0"/>
-          <w:numId w:val="1"/>
-        </w:numPr>
-        <w:rPr>
-          <w:lang w:val="fr-FR"/>
-        </w:rPr>
-      </w:pPr>
-      <w:r>
-        <w:rPr>
-          <w:lang w:val="fr-FR"/>
-        </w:rPr>
-        <w:t>Admin section</w:t>
-      </w:r>
-    </w:p>
-    <w:p>
-      <w:pPr>
-        <w:pStyle w:val="ListParagraph"/>
-        <w:numPr>
-          <w:ilvl w:val="1"/>
-          <w:numId w:val="1"/>
-        </w:numPr>
-        <w:rPr>
-          <w:lang w:val="fr-FR"/>
-        </w:rPr>
-      </w:pPr>
-      <w:proofErr w:type="spellStart"/>
-      <w:proofErr w:type="gramStart"/>
-      <w:r>
-        <w:rPr>
-          <w:lang w:val="fr-FR"/>
-        </w:rPr>
-        <w:t>add</w:t>
-      </w:r>
-      <w:proofErr w:type="spellEnd"/>
-      <w:proofErr w:type="gramEnd"/>
-      <w:r>
-        <w:rPr>
-          <w:lang w:val="fr-FR"/>
-        </w:rPr>
-        <w:t xml:space="preserve"> jerseys</w:t>
-      </w:r>
-    </w:p>
-    <w:p>
-      <w:pPr>
-        <w:pStyle w:val="ListParagraph"/>
-        <w:numPr>
-          <w:ilvl w:val="1"/>
-          <w:numId w:val="1"/>
-        </w:numPr>
-      </w:pPr>
-      <w:r>
-        <w:t xml:space="preserve">Edit existing jersey </w:t>
-      </w:r>
-      <w:proofErr w:type="gramStart"/>
-      <w:r>
-        <w:t>information</w:t>
-      </w:r>
-      <w:proofErr w:type="gramEnd"/>
-    </w:p>
-    <w:p>
-      <w:pPr>
-        <w:pStyle w:val="ListParagraph"/>
-        <w:numPr>
-          <w:ilvl w:val="1"/>
-          <w:numId w:val="1"/>
-        </w:numPr>
-      </w:pPr>
-      <w:r>
-        <w:t xml:space="preserve">Manage affiliate </w:t>
-      </w:r>
-      <w:proofErr w:type="gramStart"/>
-      <w:r>
-        <w:t>links</w:t>
-      </w:r>
-      <w:proofErr w:type="gramEnd"/>
-    </w:p>
-    <w:p>
-      <w:pPr>
-        <w:pStyle w:val="ListParagraph"/>
-        <w:numPr>
-          <w:ilvl w:val="0"/>
-          <w:numId w:val="1"/>
-        </w:numPr>
-        <w:rPr>
-          <w:lang w:val="fr-FR"/>
-        </w:rPr>
-      </w:pPr>
-      <w:r>
-        <w:rPr>
-          <w:lang w:val="fr-FR"/>
-        </w:rPr>
-        <w:t>List</w:t>
-      </w:r>
-      <w:r>
-        <w:rPr>
-          <w:lang w:val="fr-FR"/>
-        </w:rPr>
-        <w:t>/Display</w:t>
-      </w:r>
-      <w:r>
-        <w:rPr>
-          <w:lang w:val="fr-FR"/>
-        </w:rPr>
-        <w:t xml:space="preserve"> of Jerseys</w:t>
-      </w:r>
-    </w:p>
-    <w:p>
-      <w:pPr>
-        <w:pStyle w:val="ListParagraph"/>
-        <w:numPr>
-          <w:ilvl w:val="1"/>
-          <w:numId w:val="1"/>
-        </w:numPr>
-        <w:rPr>
-          <w:lang w:val="fr-FR"/>
-        </w:rPr>
-      </w:pPr>
-      <w:r>
-        <w:rPr>
-          <w:lang w:val="fr-FR"/>
-        </w:rPr>
-        <w:t>Team Name</w:t>
-      </w:r>
-    </w:p>
-    <w:p>
-      <w:pPr>
-        <w:pStyle w:val="ListParagraph"/>
-        <w:numPr>
-          <w:ilvl w:val="1"/>
-          <w:numId w:val="1"/>
-        </w:numPr>
-        <w:rPr>
-          <w:lang w:val="fr-FR"/>
-        </w:rPr>
-      </w:pPr>
-      <w:r>
-        <w:rPr>
-          <w:lang w:val="fr-FR"/>
-        </w:rPr>
-        <w:t xml:space="preserve">Jersey </w:t>
-      </w:r>
-      <w:proofErr w:type="gramStart"/>
-      <w:r>
-        <w:rPr>
-          <w:lang w:val="fr-FR"/>
-        </w:rPr>
-        <w:t>Image(</w:t>
-      </w:r>
-      <w:proofErr w:type="gramEnd"/>
-      <w:r>
-        <w:rPr>
-          <w:lang w:val="fr-FR"/>
-        </w:rPr>
-        <w:t>URL)</w:t>
-      </w:r>
-    </w:p>
-    <w:p>
-      <w:pPr>
-        <w:pStyle w:val="ListParagraph"/>
-        <w:numPr>
-          <w:ilvl w:val="1"/>
-          <w:numId w:val="1"/>
-        </w:numPr>
-      </w:pPr>
-      <w:proofErr w:type="gramStart"/>
-      <w:r>
-        <w:t>Kit(</w:t>
-      </w:r>
-      <w:proofErr w:type="gramEnd"/>
-      <w:r>
-        <w:t>Home, Away or T</w:t>
-      </w:r>
-      <w:r>
-        <w:t>hird Kit)</w:t>
-      </w:r>
-    </w:p>
-    <w:p>
-      <w:pPr>
-        <w:pStyle w:val="ListParagraph"/>
-        <w:numPr>
-          <w:ilvl w:val="1"/>
-          <w:numId w:val="1"/>
-        </w:numPr>
-      </w:pPr>
-      <w:r>
-        <w:t>Year</w:t>
-      </w:r>
-    </w:p>
-    <w:p>
-      <w:pPr>
-        <w:pStyle w:val="ListParagraph"/>
-        <w:numPr>
-          <w:ilvl w:val="1"/>
-          <w:numId w:val="1"/>
-        </w:numPr>
-      </w:pPr>
-      <w:r>
-        <w:t>Jersey Description</w:t>
-      </w:r>
-    </w:p>
-    <w:p>
-      <w:pPr>
-        <w:pStyle w:val="ListParagraph"/>
-        <w:numPr>
-          <w:ilvl w:val="1"/>
-          <w:numId w:val="1"/>
-        </w:numPr>
-      </w:pPr>
-      <w:r>
-        <w:t>Affiliate Link to Purchase</w:t>
-      </w:r>
-    </w:p>
-    <w:p>
-      <w:pPr>
-        <w:pStyle w:val="ListParagraph"/>
-        <w:numPr>
-          <w:ilvl w:val="0"/>
-          <w:numId w:val="1"/>
-        </w:numPr>
-        <w:rPr>
-          <w:lang w:val="fr-FR"/>
-        </w:rPr>
-      </w:pPr>
-      <w:proofErr w:type="spellStart"/>
-      <w:r>
-        <w:rPr>
-          <w:lang w:val="fr-FR"/>
-        </w:rPr>
-        <w:t>Filter</w:t>
-      </w:r>
-      <w:proofErr w:type="spellEnd"/>
-      <w:r>
-        <w:rPr>
-          <w:lang w:val="fr-FR"/>
-        </w:rPr>
-        <w:t xml:space="preserve"> on Jerseys</w:t>
-      </w:r>
-    </w:p>
-    <w:p>
-      <w:pPr>
-        <w:pStyle w:val="ListParagraph"/>
-        <w:numPr>
-          <w:ilvl w:val="1"/>
-          <w:numId w:val="1"/>
-        </w:numPr>
-        <w:rPr>
-          <w:lang w:val="fr-FR"/>
-        </w:rPr>
-      </w:pPr>
-      <w:r>
-        <w:rPr>
-          <w:lang w:val="fr-FR"/>
-        </w:rPr>
-        <w:t>Team Name</w:t>
-      </w:r>
-    </w:p>
-    <w:p>
-      <w:pPr>
-        <w:pStyle w:val="ListParagraph"/>
-        <w:numPr>
-          <w:ilvl w:val="1"/>
-          <w:numId w:val="1"/>
-        </w:numPr>
-        <w:rPr>
-          <w:lang w:val="fr-FR"/>
-        </w:rPr>
-      </w:pPr>
-      <w:r>
-        <w:rPr>
-          <w:lang w:val="fr-FR"/>
-        </w:rPr>
-        <w:t>Soccer League</w:t>
-      </w:r>
-    </w:p>
-    <w:p>
-      <w:pPr>
-        <w:pStyle w:val="ListParagraph"/>
-        <w:numPr>
-          <w:ilvl w:val="1"/>
-          <w:numId w:val="1"/>
-        </w:numPr>
-        <w:rPr>
-          <w:lang w:val="fr-FR"/>
-        </w:rPr>
-      </w:pPr>
-      <w:proofErr w:type="spellStart"/>
-      <w:r>
-        <w:rPr>
-          <w:lang w:val="fr-FR"/>
-        </w:rPr>
-        <w:t>Year</w:t>
-      </w:r>
-      <w:proofErr w:type="spellEnd"/>
-    </w:p>
-    <w:p>
-      <w:pPr>
-        <w:pStyle w:val="ListParagraph"/>
-        <w:numPr>
-          <w:ilvl w:val="1"/>
-          <w:numId w:val="1"/>
-        </w:numPr>
-        <w:rPr>
-          <w:lang w:val="fr-FR"/>
-        </w:rPr>
-      </w:pPr>
-      <w:r>
-        <w:rPr>
-          <w:lang w:val="fr-FR"/>
-        </w:rPr>
-        <w:t>Playe</w:t>
-      </w:r>
-      <w:r>
-        <w:rPr>
-          <w:lang w:val="fr-FR"/>
-        </w:rPr>
-        <w:t>r</w:t>
-      </w:r>
-    </w:p>
-    <w:p>
-      <w:pPr>
-        <w:pStyle w:val="ListParagraph"/>
-        <w:numPr>
-          <w:ilvl w:val="0"/>
-          <w:numId w:val="9"/>
-        </w:numPr>
-        <w:rPr>
-          <w:lang w:val="fr-FR"/>
-        </w:rPr>
-      </w:pPr>
-      <w:r>
-        <w:rPr>
-          <w:lang w:val="fr-FR"/>
-        </w:rPr>
-        <w:t xml:space="preserve">Contact </w:t>
-      </w:r>
-      <w:proofErr w:type="spellStart"/>
-      <w:r>
-        <w:rPr>
-          <w:lang w:val="fr-FR"/>
-        </w:rPr>
-        <w:t>Form</w:t>
-      </w:r>
-      <w:proofErr w:type="spellEnd"/>
-    </w:p>
-    <w:p>
-      <w:pPr>
-        <w:pStyle w:val="ListParagraph"/>
-        <w:numPr>
-          <w:ilvl w:val="0"/>
-          <w:numId w:val="9"/>
-        </w:numPr>
-        <w:rPr>
-          <w:lang w:val="fr-FR"/>
-        </w:rPr>
-      </w:pPr>
-      <w:r>
-        <w:rPr>
-          <w:lang w:val="fr-FR"/>
-        </w:rPr>
-        <w:t>Rate Jersey</w:t>
-      </w:r>
-    </w:p>
-    <w:p>
-      <w:pPr>
-        <w:ind w:left="360"/>
-        <w:rPr>
-          <w:u w:val="single"/>
-        </w:rPr>
-      </w:pPr>
-    </w:p>
-    <w:p>
-      <w:pPr>
-        <w:rPr>
-          <w:u w:val="single"/>
         </w:rPr>
       </w:pPr>
     </w:p>
@@ -746,12 +600,30 @@
           <w:u w:val="single"/>
         </w:rPr>
       </w:pPr>
-      <w:r>
+    </w:p>
+    <w:p>
+      <w:pPr>
         <w:rPr>
           <w:b/>
           <w:bCs/>
           <w:u w:val="single"/>
         </w:rPr>
+      </w:pPr>
+    </w:p>
+    <w:p>
+      <w:pPr>
+        <w:rPr>
+          <w:b/>
+          <w:bCs/>
+          <w:u w:val="single"/>
+        </w:rPr>
+      </w:pPr>
+      <w:r>
+        <w:rPr>
+          <w:b/>
+          <w:bCs/>
+          <w:u w:val="single"/>
+        </w:rPr>
         <w:lastRenderedPageBreak/>
         <w:t>Feature Components</w:t>
       </w:r>
@@ -791,6 +663,9 @@
         <w:t xml:space="preserve">: </w:t>
       </w:r>
       <w:r>
+        <w:t>Page</w:t>
+      </w:r>
+      <w:r>
         <w:t>Header</w:t>
       </w:r>
     </w:p>
@@ -869,13 +744,8 @@
         </w:numPr>
       </w:pPr>
       <w:r>
-        <w:t xml:space="preserve">Name: </w:t>
-      </w:r>
-      <w:proofErr w:type="spellStart"/>
-      <w:r>
-        <w:t>Nav_Menu</w:t>
-      </w:r>
-      <w:proofErr w:type="spellEnd"/>
+        <w:t>Name: Nav_Menu</w:t>
+      </w:r>
     </w:p>
     <w:p>
       <w:pPr>
@@ -928,29 +798,8 @@
       <w:r>
         <w:t>(</w:t>
       </w:r>
-      <w:proofErr w:type="spellStart"/>
-      <w:r>
-        <w:t>MenuOpen</w:t>
-      </w:r>
-      <w:proofErr w:type="spellEnd"/>
-      <w:r>
-        <w:t xml:space="preserve"> and </w:t>
-      </w:r>
-      <w:proofErr w:type="spellStart"/>
-      <w:r>
-        <w:t>SetMenuOpen</w:t>
-      </w:r>
-      <w:proofErr w:type="spellEnd"/>
-      <w:r>
-        <w:t xml:space="preserve">) – Menu for mobile responsiveness at different </w:t>
-      </w:r>
-      <w:proofErr w:type="gramStart"/>
-      <w:r>
-        <w:t>break-points</w:t>
-      </w:r>
-      <w:proofErr w:type="gramEnd"/>
-      <w:r>
-        <w:t xml:space="preserve"> of app.</w:t>
+      <w:r>
+        <w:t>MenuOpen and SetMenuOpen) – Menu for mobile responsiveness at different break-points of app.</w:t>
       </w:r>
     </w:p>
     <w:p>
@@ -969,14 +818,12 @@
           <w:lang w:val="fr-FR"/>
         </w:rPr>
       </w:pPr>
-      <w:proofErr w:type="spellStart"/>
       <w:r>
         <w:rPr>
           <w:lang w:val="fr-FR"/>
         </w:rPr>
         <w:t>Footer</w:t>
       </w:r>
-      <w:proofErr w:type="spellEnd"/>
     </w:p>
     <w:p>
       <w:pPr>
@@ -993,16 +840,8 @@
         <w:rPr>
           <w:lang w:val="fr-FR"/>
         </w:rPr>
-        <w:t xml:space="preserve">Name : </w:t>
-      </w:r>
-      <w:proofErr w:type="spellStart"/>
-      <w:r>
-        <w:rPr>
-          <w:lang w:val="fr-FR"/>
-        </w:rPr>
-        <w:t>Footer</w:t>
-      </w:r>
-      <w:proofErr w:type="spellEnd"/>
+        <w:t>Name : Footer</w:t>
+      </w:r>
     </w:p>
     <w:p>
       <w:pPr>
@@ -1015,14 +854,129 @@
           <w:lang w:val="fr-FR"/>
         </w:rPr>
       </w:pPr>
-      <w:proofErr w:type="spellStart"/>
+      <w:r>
+        <w:rPr>
+          <w:lang w:val="fr-FR"/>
+        </w:rPr>
+        <w:t>Props :</w:t>
+      </w:r>
+    </w:p>
+    <w:p>
+      <w:pPr>
+        <w:pStyle w:val="ListParagraph"/>
+        <w:numPr>
+          <w:ilvl w:val="1"/>
+          <w:numId w:val="5"/>
+        </w:numPr>
+        <w:rPr>
+          <w:lang w:val="fr-FR"/>
+        </w:rPr>
+      </w:pPr>
+      <w:r>
+        <w:rPr>
+          <w:lang w:val="fr-FR"/>
+        </w:rPr>
+        <w:t>None</w:t>
+      </w:r>
+    </w:p>
+    <w:p>
+      <w:pPr>
+        <w:pStyle w:val="ListParagraph"/>
+        <w:numPr>
+          <w:ilvl w:val="0"/>
+          <w:numId w:val="5"/>
+        </w:numPr>
+        <w:rPr>
+          <w:lang w:val="fr-FR"/>
+        </w:rPr>
+      </w:pPr>
+      <w:r>
+        <w:rPr>
+          <w:lang w:val="fr-FR"/>
+        </w:rPr>
+        <w:t>State :</w:t>
+      </w:r>
+    </w:p>
+    <w:p>
+      <w:pPr>
+        <w:pStyle w:val="ListParagraph"/>
+        <w:numPr>
+          <w:ilvl w:val="1"/>
+          <w:numId w:val="5"/>
+        </w:numPr>
+        <w:rPr>
+          <w:lang w:val="fr-FR"/>
+        </w:rPr>
+      </w:pPr>
+      <w:r>
+        <w:rPr>
+          <w:lang w:val="fr-FR"/>
+        </w:rPr>
+        <w:t>None</w:t>
+      </w:r>
+    </w:p>
+    <w:p>
+      <w:pPr>
+        <w:pStyle w:val="ListParagraph"/>
+        <w:ind w:left="2160"/>
+        <w:rPr>
+          <w:lang w:val="fr-FR"/>
+        </w:rPr>
+      </w:pPr>
+    </w:p>
+    <w:p>
+      <w:pPr>
+        <w:pStyle w:val="ListParagraph"/>
+        <w:numPr>
+          <w:ilvl w:val="0"/>
+          <w:numId w:val="3"/>
+        </w:numPr>
+        <w:rPr>
+          <w:lang w:val="fr-FR"/>
+        </w:rPr>
+      </w:pPr>
+      <w:r>
+        <w:rPr>
+          <w:lang w:val="fr-FR"/>
+        </w:rPr>
+        <w:t>Register</w:t>
+      </w:r>
+    </w:p>
+    <w:p>
+      <w:pPr>
+        <w:pStyle w:val="ListParagraph"/>
+        <w:numPr>
+          <w:ilvl w:val="0"/>
+          <w:numId w:val="7"/>
+        </w:numPr>
+        <w:rPr>
+          <w:lang w:val="fr-FR"/>
+        </w:rPr>
+      </w:pPr>
+      <w:r>
+        <w:rPr>
+          <w:lang w:val="fr-FR"/>
+        </w:rPr>
+        <w:t>Name : RegForm</w:t>
+      </w:r>
+    </w:p>
+    <w:p>
+      <w:pPr>
+        <w:pStyle w:val="ListParagraph"/>
+        <w:numPr>
+          <w:ilvl w:val="0"/>
+          <w:numId w:val="7"/>
+        </w:numPr>
+        <w:rPr>
+          <w:lang w:val="fr-FR"/>
+        </w:rPr>
+      </w:pPr>
       <w:r>
         <w:rPr>
           <w:lang w:val="fr-FR"/>
         </w:rPr>
         <w:t>Props</w:t>
       </w:r>
-      <w:proofErr w:type="spellEnd"/>
       <w:r>
         <w:rPr>
           <w:lang w:val="fr-FR"/>
@@ -1035,59 +989,120 @@
         <w:pStyle w:val="ListParagraph"/>
         <w:numPr>
           <w:ilvl w:val="1"/>
-          <w:numId w:val="5"/>
-        </w:numPr>
-        <w:rPr>
-          <w:lang w:val="fr-FR"/>
-        </w:rPr>
-      </w:pPr>
-      <w:r>
-        <w:rPr>
-          <w:lang w:val="fr-FR"/>
-        </w:rPr>
-        <w:t>None</w:t>
-      </w:r>
-    </w:p>
-    <w:p>
-      <w:pPr>
-        <w:pStyle w:val="ListParagraph"/>
-        <w:numPr>
-          <w:ilvl w:val="0"/>
-          <w:numId w:val="5"/>
-        </w:numPr>
-        <w:rPr>
-          <w:lang w:val="fr-FR"/>
-        </w:rPr>
-      </w:pPr>
-      <w:r>
-        <w:rPr>
-          <w:lang w:val="fr-FR"/>
-        </w:rPr>
+          <w:numId w:val="7"/>
+        </w:numPr>
+        <w:rPr>
+          <w:lang w:val="fr-FR"/>
+        </w:rPr>
+      </w:pPr>
+    </w:p>
+    <w:p>
+      <w:pPr>
+        <w:pStyle w:val="ListParagraph"/>
+        <w:numPr>
+          <w:ilvl w:val="0"/>
+          <w:numId w:val="7"/>
+        </w:numPr>
+      </w:pPr>
+      <w:r>
         <w:t>State :</w:t>
       </w:r>
-    </w:p>
-    <w:p>
-      <w:pPr>
-        <w:pStyle w:val="ListParagraph"/>
-        <w:numPr>
-          <w:ilvl w:val="1"/>
-          <w:numId w:val="5"/>
-        </w:numPr>
-        <w:rPr>
-          <w:lang w:val="fr-FR"/>
-        </w:rPr>
-      </w:pPr>
-      <w:r>
-        <w:rPr>
-          <w:lang w:val="fr-FR"/>
-        </w:rPr>
-        <w:t>None</w:t>
-      </w:r>
-    </w:p>
-    <w:p>
-      <w:pPr>
-        <w:pStyle w:val="ListParagraph"/>
-        <w:ind w:left="2160"/>
+      <w:r>
+        <w:tab/>
+      </w:r>
+    </w:p>
+    <w:p>
+      <w:pPr>
+        <w:pStyle w:val="ListParagraph"/>
+        <w:numPr>
+          <w:ilvl w:val="1"/>
+          <w:numId w:val="7"/>
+        </w:numPr>
+        <w:rPr>
+          <w:lang w:val="fr-FR"/>
+        </w:rPr>
+      </w:pPr>
+      <w:r>
+        <w:rPr>
+          <w:lang w:val="fr-FR"/>
+        </w:rPr>
+        <w:t>(Email and setEmail)</w:t>
+      </w:r>
+    </w:p>
+    <w:p>
+      <w:pPr>
+        <w:pStyle w:val="ListParagraph"/>
+        <w:numPr>
+          <w:ilvl w:val="1"/>
+          <w:numId w:val="7"/>
+        </w:numPr>
+        <w:rPr>
+          <w:lang w:val="fr-FR"/>
+        </w:rPr>
+      </w:pPr>
+      <w:r>
+        <w:rPr>
+          <w:lang w:val="fr-FR"/>
+        </w:rPr>
+        <w:t>(Pass and setPass)</w:t>
+      </w:r>
+    </w:p>
+    <w:p>
+      <w:pPr>
+        <w:pStyle w:val="ListParagraph"/>
+        <w:numPr>
+          <w:ilvl w:val="1"/>
+          <w:numId w:val="7"/>
+        </w:numPr>
+        <w:rPr>
+          <w:lang w:val="fr-FR"/>
+        </w:rPr>
+      </w:pPr>
+      <w:r>
+        <w:rPr>
+          <w:lang w:val="fr-FR"/>
+        </w:rPr>
+        <w:t>(validPass and setValidPass)</w:t>
+      </w:r>
+    </w:p>
+    <w:p>
+      <w:pPr>
+        <w:pStyle w:val="ListParagraph"/>
+        <w:numPr>
+          <w:ilvl w:val="1"/>
+          <w:numId w:val="7"/>
+        </w:numPr>
+        <w:rPr>
+          <w:lang w:val="fr-FR"/>
+        </w:rPr>
+      </w:pPr>
+      <w:r>
+        <w:rPr>
+          <w:lang w:val="fr-FR"/>
+        </w:rPr>
+        <w:t>(name and setName)</w:t>
+      </w:r>
+    </w:p>
+    <w:p>
+      <w:pPr>
+        <w:pStyle w:val="ListParagraph"/>
+        <w:numPr>
+          <w:ilvl w:val="1"/>
+          <w:numId w:val="7"/>
+        </w:numPr>
+        <w:rPr>
+          <w:lang w:val="fr-FR"/>
+        </w:rPr>
+      </w:pPr>
+      <w:r>
+        <w:rPr>
+          <w:lang w:val="fr-FR"/>
+        </w:rPr>
+        <w:t>(User and setUser)</w:t>
+      </w:r>
+    </w:p>
+    <w:p>
+      <w:pPr>
         <w:rPr>
           <w:lang w:val="fr-FR"/>
         </w:rPr>
@@ -1104,334 +1119,6 @@
           <w:lang w:val="fr-FR"/>
         </w:rPr>
       </w:pPr>
-      <w:proofErr w:type="spellStart"/>
-      <w:r>
-        <w:rPr>
-          <w:lang w:val="fr-FR"/>
-        </w:rPr>
-        <w:t>Register</w:t>
-      </w:r>
-      <w:proofErr w:type="spellEnd"/>
-    </w:p>
-    <w:p>
-      <w:pPr>
-        <w:pStyle w:val="ListParagraph"/>
-        <w:numPr>
-          <w:ilvl w:val="0"/>
-          <w:numId w:val="7"/>
-        </w:numPr>
-        <w:rPr>
-          <w:lang w:val="fr-FR"/>
-        </w:rPr>
-      </w:pPr>
-      <w:r>
-        <w:rPr>
-          <w:lang w:val="fr-FR"/>
-        </w:rPr>
-        <w:t xml:space="preserve">Name : </w:t>
-      </w:r>
-      <w:proofErr w:type="spellStart"/>
-      <w:r>
-        <w:rPr>
-          <w:lang w:val="fr-FR"/>
-        </w:rPr>
-        <w:t>RegForm</w:t>
-      </w:r>
-      <w:proofErr w:type="spellEnd"/>
-    </w:p>
-    <w:p>
-      <w:pPr>
-        <w:pStyle w:val="ListParagraph"/>
-        <w:numPr>
-          <w:ilvl w:val="0"/>
-          <w:numId w:val="7"/>
-        </w:numPr>
-        <w:rPr>
-          <w:lang w:val="fr-FR"/>
-        </w:rPr>
-      </w:pPr>
-      <w:proofErr w:type="spellStart"/>
-      <w:r>
-        <w:rPr>
-          <w:lang w:val="fr-FR"/>
-        </w:rPr>
-        <w:t>Props</w:t>
-      </w:r>
-      <w:proofErr w:type="spellEnd"/>
-      <w:r>
-        <w:rPr>
-          <w:lang w:val="fr-FR"/>
-        </w:rPr>
-        <w:t> :</w:t>
-      </w:r>
-    </w:p>
-    <w:p>
-      <w:pPr>
-        <w:pStyle w:val="ListParagraph"/>
-        <w:numPr>
-          <w:ilvl w:val="1"/>
-          <w:numId w:val="7"/>
-        </w:numPr>
-        <w:rPr>
-          <w:lang w:val="fr-FR"/>
-        </w:rPr>
-      </w:pPr>
-    </w:p>
-    <w:p>
-      <w:pPr>
-        <w:pStyle w:val="ListParagraph"/>
-        <w:numPr>
-          <w:ilvl w:val="0"/>
-          <w:numId w:val="7"/>
-        </w:numPr>
-      </w:pPr>
-      <w:proofErr w:type="gramStart"/>
-      <w:r>
-        <w:t>State :</w:t>
-      </w:r>
-      <w:proofErr w:type="gramEnd"/>
-      <w:r>
-        <w:tab/>
-      </w:r>
-    </w:p>
-    <w:p>
-      <w:pPr>
-        <w:pStyle w:val="ListParagraph"/>
-        <w:numPr>
-          <w:ilvl w:val="1"/>
-          <w:numId w:val="7"/>
-        </w:numPr>
-        <w:rPr>
-          <w:lang w:val="fr-FR"/>
-        </w:rPr>
-      </w:pPr>
-      <w:r>
-        <w:rPr>
-          <w:lang w:val="fr-FR"/>
-        </w:rPr>
-        <w:t>(</w:t>
-      </w:r>
-      <w:proofErr w:type="gramStart"/>
-      <w:r>
-        <w:rPr>
-          <w:lang w:val="fr-FR"/>
-        </w:rPr>
-        <w:t>Email</w:t>
-      </w:r>
-      <w:proofErr w:type="gramEnd"/>
-      <w:r>
-        <w:rPr>
-          <w:lang w:val="fr-FR"/>
-        </w:rPr>
-        <w:t xml:space="preserve"> and </w:t>
-      </w:r>
-      <w:proofErr w:type="spellStart"/>
-      <w:r>
-        <w:rPr>
-          <w:lang w:val="fr-FR"/>
-        </w:rPr>
-        <w:t>setEmail</w:t>
-      </w:r>
-      <w:proofErr w:type="spellEnd"/>
-      <w:r>
-        <w:rPr>
-          <w:lang w:val="fr-FR"/>
-        </w:rPr>
-        <w:t>)</w:t>
-      </w:r>
-    </w:p>
-    <w:p>
-      <w:pPr>
-        <w:pStyle w:val="ListParagraph"/>
-        <w:numPr>
-          <w:ilvl w:val="1"/>
-          <w:numId w:val="7"/>
-        </w:numPr>
-        <w:rPr>
-          <w:lang w:val="fr-FR"/>
-        </w:rPr>
-      </w:pPr>
-      <w:r>
-        <w:rPr>
-          <w:lang w:val="fr-FR"/>
-        </w:rPr>
-        <w:t>(</w:t>
-      </w:r>
-      <w:proofErr w:type="spellStart"/>
-      <w:r>
-        <w:rPr>
-          <w:lang w:val="fr-FR"/>
-        </w:rPr>
-        <w:t>Pass</w:t>
-      </w:r>
-      <w:proofErr w:type="spellEnd"/>
-      <w:r>
-        <w:rPr>
-          <w:lang w:val="fr-FR"/>
-        </w:rPr>
-        <w:t xml:space="preserve"> and </w:t>
-      </w:r>
-      <w:proofErr w:type="spellStart"/>
-      <w:r>
-        <w:rPr>
-          <w:lang w:val="fr-FR"/>
-        </w:rPr>
-        <w:t>setPass</w:t>
-      </w:r>
-      <w:proofErr w:type="spellEnd"/>
-      <w:r>
-        <w:rPr>
-          <w:lang w:val="fr-FR"/>
-        </w:rPr>
-        <w:t>)</w:t>
-      </w:r>
-    </w:p>
-    <w:p>
-      <w:pPr>
-        <w:pStyle w:val="ListParagraph"/>
-        <w:numPr>
-          <w:ilvl w:val="1"/>
-          <w:numId w:val="7"/>
-        </w:numPr>
-        <w:rPr>
-          <w:lang w:val="fr-FR"/>
-        </w:rPr>
-      </w:pPr>
-      <w:r>
-        <w:rPr>
-          <w:lang w:val="fr-FR"/>
-        </w:rPr>
-        <w:t>(</w:t>
-      </w:r>
-      <w:proofErr w:type="spellStart"/>
-      <w:proofErr w:type="gramStart"/>
-      <w:r>
-        <w:rPr>
-          <w:lang w:val="fr-FR"/>
-        </w:rPr>
-        <w:t>validPass</w:t>
-      </w:r>
-      <w:proofErr w:type="spellEnd"/>
-      <w:proofErr w:type="gramEnd"/>
-      <w:r>
-        <w:rPr>
-          <w:lang w:val="fr-FR"/>
-        </w:rPr>
-        <w:t xml:space="preserve"> and </w:t>
-      </w:r>
-      <w:proofErr w:type="spellStart"/>
-      <w:r>
-        <w:rPr>
-          <w:lang w:val="fr-FR"/>
-        </w:rPr>
-        <w:t>setValidPass</w:t>
-      </w:r>
-      <w:proofErr w:type="spellEnd"/>
-      <w:r>
-        <w:rPr>
-          <w:lang w:val="fr-FR"/>
-        </w:rPr>
-        <w:t>)</w:t>
-      </w:r>
-    </w:p>
-    <w:p>
-      <w:pPr>
-        <w:pStyle w:val="ListParagraph"/>
-        <w:numPr>
-          <w:ilvl w:val="1"/>
-          <w:numId w:val="7"/>
-        </w:numPr>
-        <w:rPr>
-          <w:lang w:val="fr-FR"/>
-        </w:rPr>
-      </w:pPr>
-      <w:r>
-        <w:rPr>
-          <w:lang w:val="fr-FR"/>
-        </w:rPr>
-        <w:t>(</w:t>
-      </w:r>
-      <w:proofErr w:type="spellStart"/>
-      <w:proofErr w:type="gramStart"/>
-      <w:r>
-        <w:rPr>
-          <w:lang w:val="fr-FR"/>
-        </w:rPr>
-        <w:t>name</w:t>
-      </w:r>
-      <w:proofErr w:type="spellEnd"/>
-      <w:proofErr w:type="gramEnd"/>
-      <w:r>
-        <w:rPr>
-          <w:lang w:val="fr-FR"/>
-        </w:rPr>
-        <w:t xml:space="preserve"> and </w:t>
-      </w:r>
-      <w:proofErr w:type="spellStart"/>
-      <w:r>
-        <w:rPr>
-          <w:lang w:val="fr-FR"/>
-        </w:rPr>
-        <w:t>setName</w:t>
-      </w:r>
-      <w:proofErr w:type="spellEnd"/>
-      <w:r>
-        <w:rPr>
-          <w:lang w:val="fr-FR"/>
-        </w:rPr>
-        <w:t>)</w:t>
-      </w:r>
-    </w:p>
-    <w:p>
-      <w:pPr>
-        <w:pStyle w:val="ListParagraph"/>
-        <w:numPr>
-          <w:ilvl w:val="1"/>
-          <w:numId w:val="7"/>
-        </w:numPr>
-        <w:rPr>
-          <w:lang w:val="fr-FR"/>
-        </w:rPr>
-      </w:pPr>
-      <w:r>
-        <w:rPr>
-          <w:lang w:val="fr-FR"/>
-        </w:rPr>
-        <w:t xml:space="preserve">(User and </w:t>
-      </w:r>
-      <w:proofErr w:type="spellStart"/>
-      <w:r>
-        <w:rPr>
-          <w:lang w:val="fr-FR"/>
-        </w:rPr>
-        <w:t>setUser</w:t>
-      </w:r>
-      <w:proofErr w:type="spellEnd"/>
-      <w:r>
-        <w:rPr>
-          <w:lang w:val="fr-FR"/>
-        </w:rPr>
-        <w:t>)</w:t>
-      </w:r>
-    </w:p>
-    <w:p>
-      <w:pPr>
-        <w:rPr>
-          <w:lang w:val="fr-FR"/>
-        </w:rPr>
-      </w:pPr>
-    </w:p>
-    <w:p>
-      <w:pPr>
-        <w:pStyle w:val="ListParagraph"/>
-        <w:numPr>
-          <w:ilvl w:val="0"/>
-          <w:numId w:val="3"/>
-        </w:numPr>
-        <w:rPr>
-          <w:lang w:val="fr-FR"/>
-        </w:rPr>
-      </w:pPr>
       <w:r>
         <w:rPr>
           <w:lang w:val="fr-FR"/>
@@ -1454,16 +1141,8 @@
         <w:rPr>
           <w:lang w:val="fr-FR"/>
         </w:rPr>
-        <w:t xml:space="preserve">Name : </w:t>
-      </w:r>
-      <w:proofErr w:type="spellStart"/>
-      <w:r>
-        <w:rPr>
-          <w:lang w:val="fr-FR"/>
-        </w:rPr>
-        <w:t>LoginForm</w:t>
-      </w:r>
-      <w:proofErr w:type="spellEnd"/>
+        <w:t>Name : LoginForm</w:t>
+      </w:r>
     </w:p>
     <w:p>
       <w:pPr>
@@ -1476,19 +1155,11 @@
           <w:lang w:val="fr-FR"/>
         </w:rPr>
       </w:pPr>
-      <w:proofErr w:type="spellStart"/>
-      <w:r>
-        <w:rPr>
-          <w:lang w:val="fr-FR"/>
-        </w:rPr>
-        <w:t>Props</w:t>
-      </w:r>
-      <w:proofErr w:type="spellEnd"/>
-      <w:r>
-        <w:rPr>
-          <w:lang w:val="fr-FR"/>
-        </w:rPr>
-        <w:t> :</w:t>
+      <w:r>
+        <w:rPr>
+          <w:lang w:val="fr-FR"/>
+        </w:rPr>
+        <w:t>Props :</w:t>
       </w:r>
     </w:p>
     <w:p>
@@ -1502,16 +1173,12 @@
           <w:lang w:val="fr-FR"/>
         </w:rPr>
       </w:pPr>
-      <w:proofErr w:type="spellStart"/>
-      <w:proofErr w:type="gramStart"/>
       <w:r>
         <w:rPr>
           <w:lang w:val="fr-FR"/>
         </w:rPr>
         <w:t>onFormSwitch</w:t>
       </w:r>
-      <w:proofErr w:type="spellEnd"/>
-      <w:proofErr w:type="gramEnd"/>
     </w:p>
     <w:p>
       <w:pPr>
@@ -1546,35 +1213,7 @@
         <w:rPr>
           <w:lang w:val="fr-FR"/>
         </w:rPr>
-        <w:t>(</w:t>
-      </w:r>
-      <w:proofErr w:type="gramStart"/>
-      <w:r>
-        <w:rPr>
-          <w:lang w:val="fr-FR"/>
-        </w:rPr>
-        <w:t>Email</w:t>
-      </w:r>
-      <w:proofErr w:type="gramEnd"/>
-      <w:r>
-        <w:rPr>
-          <w:lang w:val="fr-FR"/>
-        </w:rPr>
-        <w:t xml:space="preserve"> and </w:t>
-      </w:r>
-      <w:proofErr w:type="spellStart"/>
-      <w:r>
-        <w:rPr>
-          <w:lang w:val="fr-FR"/>
-        </w:rPr>
-        <w:t>setEmail</w:t>
-      </w:r>
-      <w:proofErr w:type="spellEnd"/>
-      <w:r>
-        <w:rPr>
-          <w:lang w:val="fr-FR"/>
-        </w:rPr>
-        <w:t>)</w:t>
+        <w:t>(Email and setEmail)</w:t>
       </w:r>
     </w:p>
     <w:p>
@@ -1592,32 +1231,8 @@
         <w:rPr>
           <w:lang w:val="fr-FR"/>
         </w:rPr>
-        <w:t>(</w:t>
-      </w:r>
-      <w:proofErr w:type="spellStart"/>
-      <w:proofErr w:type="gramStart"/>
-      <w:r>
-        <w:rPr>
-          <w:lang w:val="fr-FR"/>
-        </w:rPr>
-        <w:t>pass</w:t>
-      </w:r>
-      <w:proofErr w:type="spellEnd"/>
-      <w:proofErr w:type="gramEnd"/>
-      <w:r>
-        <w:rPr>
-          <w:lang w:val="fr-FR"/>
-        </w:rPr>
-        <w:t xml:space="preserve"> and </w:t>
-      </w:r>
-      <w:proofErr w:type="spellStart"/>
-      <w:r>
-        <w:rPr>
-          <w:lang w:val="fr-FR"/>
-        </w:rPr>
-        <w:t>setPass</w:t>
-      </w:r>
-      <w:proofErr w:type="spellEnd"/>
+        <w:t>(pass and setPass</w:t>
+      </w:r>
       <w:r>
         <w:rPr>
           <w:lang w:val="fr-FR"/>
@@ -1679,14 +1294,12 @@
         </w:rPr>
         <w:t xml:space="preserve">Name : </w:t>
       </w:r>
-      <w:proofErr w:type="spellStart"/>
-      <w:r>
-        <w:rPr>
-          <w:lang w:val="fr-FR"/>
-        </w:rPr>
-        <w:t>Products</w:t>
-      </w:r>
-      <w:proofErr w:type="spellEnd"/>
+      <w:r>
+        <w:rPr>
+          <w:lang w:val="fr-FR"/>
+        </w:rPr>
+        <w:t>Data</w:t>
+      </w:r>
     </w:p>
     <w:p>
       <w:pPr>
@@ -1696,11 +1309,9 @@
           <w:numId w:val="6"/>
         </w:numPr>
       </w:pPr>
-      <w:proofErr w:type="gramStart"/>
       <w:r>
         <w:t>Props :</w:t>
       </w:r>
-      <w:proofErr w:type="gramEnd"/>
       <w:r>
         <w:t xml:space="preserve"> array of objects c</w:t>
       </w:r>
@@ -1719,14 +1330,12 @@
           <w:lang w:val="fr-FR"/>
         </w:rPr>
       </w:pPr>
-      <w:proofErr w:type="spellStart"/>
       <w:r>
         <w:rPr>
           <w:lang w:val="fr-FR"/>
         </w:rPr>
         <w:t>Img</w:t>
       </w:r>
-      <w:proofErr w:type="spellEnd"/>
       <w:r>
         <w:rPr>
           <w:lang w:val="fr-FR"/>
@@ -1769,8 +1378,6 @@
           <w:lang w:val="fr-FR"/>
         </w:rPr>
       </w:pPr>
-      <w:proofErr w:type="spellStart"/>
-      <w:proofErr w:type="gramStart"/>
       <w:r>
         <w:rPr>
           <w:lang w:val="fr-FR"/>
@@ -1781,15 +1388,7 @@
         <w:rPr>
           <w:lang w:val="fr-FR"/>
         </w:rPr>
-        <w:t>ame</w:t>
-      </w:r>
-      <w:proofErr w:type="spellEnd"/>
-      <w:proofErr w:type="gramEnd"/>
-      <w:r>
-        <w:rPr>
-          <w:lang w:val="fr-FR"/>
-        </w:rPr>
-        <w:t xml:space="preserve"> (For Team Name)</w:t>
+        <w:t>ame (For Team Name)</w:t>
       </w:r>
     </w:p>
     <w:p>
@@ -1800,16 +1399,11 @@
           <w:numId w:val="6"/>
         </w:numPr>
       </w:pPr>
-      <w:proofErr w:type="spellStart"/>
       <w:r>
         <w:t>team</w:t>
       </w:r>
       <w:r>
-        <w:t>Kit</w:t>
-      </w:r>
-      <w:proofErr w:type="spellEnd"/>
-      <w:r>
-        <w:t xml:space="preserve"> (Home, Away or T</w:t>
+        <w:t>Kit (Home, Away or T</w:t>
       </w:r>
       <w:r>
         <w:t>hird Kit)</w:t>
@@ -1835,13 +1429,8 @@
           <w:numId w:val="6"/>
         </w:numPr>
       </w:pPr>
-      <w:proofErr w:type="gramStart"/>
-      <w:r>
-        <w:t>Result(</w:t>
-      </w:r>
-      <w:proofErr w:type="gramEnd"/>
-      <w:r>
-        <w:t>shows entire list of products with the array)</w:t>
+      <w:r>
+        <w:t>Result(shows entire list of products with the array)</w:t>
       </w:r>
     </w:p>
     <w:p>
@@ -1897,19 +1486,11 @@
           <w:lang w:val="fr-FR"/>
         </w:rPr>
       </w:pPr>
-      <w:proofErr w:type="spellStart"/>
-      <w:r>
-        <w:rPr>
-          <w:lang w:val="fr-FR"/>
-        </w:rPr>
-        <w:t>Filter</w:t>
-      </w:r>
-      <w:proofErr w:type="spellEnd"/>
-      <w:r>
-        <w:rPr>
-          <w:lang w:val="fr-FR"/>
-        </w:rPr>
-        <w:t xml:space="preserve"> on Jerseys</w:t>
+      <w:r>
+        <w:rPr>
+          <w:lang w:val="fr-FR"/>
+        </w:rPr>
+        <w:t>Filter on Jerseys</w:t>
       </w:r>
     </w:p>
     <w:p>
@@ -1959,11 +1540,9 @@
           <w:numId w:val="10"/>
         </w:numPr>
       </w:pPr>
-      <w:proofErr w:type="spellStart"/>
       <w:r>
         <w:t>handleInputChange</w:t>
       </w:r>
-      <w:proofErr w:type="spellEnd"/>
     </w:p>
     <w:p>
       <w:pPr>
@@ -2001,23 +1580,152 @@
         </w:numPr>
       </w:pPr>
       <w:r>
+        <w:t>(query and setQuery) – handles input by user to filter array to return matching object in array</w:t>
+      </w:r>
+    </w:p>
+    <w:p>
+      <w:pPr>
+        <w:pStyle w:val="ListParagraph"/>
+        <w:ind w:left="2160"/>
+      </w:pPr>
+    </w:p>
+    <w:p>
+      <w:pPr>
+        <w:pStyle w:val="ListParagraph"/>
+        <w:numPr>
+          <w:ilvl w:val="0"/>
+          <w:numId w:val="14"/>
+        </w:numPr>
+      </w:pPr>
+      <w:r>
+        <w:t>Name: Sidebar (</w:t>
+      </w:r>
+      <w:r>
+        <w:t>Contains different categories to filter on products)</w:t>
+      </w:r>
+    </w:p>
+    <w:p>
+      <w:pPr>
+        <w:pStyle w:val="ListParagraph"/>
+        <w:numPr>
+          <w:ilvl w:val="0"/>
+          <w:numId w:val="14"/>
+        </w:numPr>
+      </w:pPr>
+      <w:r>
+        <w:t>Props:</w:t>
+      </w:r>
+    </w:p>
+    <w:p>
+      <w:pPr>
+        <w:pStyle w:val="ListParagraph"/>
+        <w:numPr>
+          <w:ilvl w:val="1"/>
+          <w:numId w:val="14"/>
+        </w:numPr>
+      </w:pPr>
+      <w:r>
+        <w:t>handleChange</w:t>
+      </w:r>
+    </w:p>
+    <w:p>
+      <w:pPr>
+        <w:pStyle w:val="ListParagraph"/>
+        <w:numPr>
+          <w:ilvl w:val="0"/>
+          <w:numId w:val="14"/>
+        </w:numPr>
+      </w:pPr>
+      <w:r>
+        <w:t>State:</w:t>
+      </w:r>
+    </w:p>
+    <w:p>
+      <w:pPr>
+        <w:pStyle w:val="ListParagraph"/>
+        <w:numPr>
+          <w:ilvl w:val="1"/>
+          <w:numId w:val="14"/>
+        </w:numPr>
+      </w:pPr>
+      <w:r>
+        <w:t>None</w:t>
+      </w:r>
+    </w:p>
+    <w:p/>
+    <w:p>
+      <w:pPr>
+        <w:pStyle w:val="ListParagraph"/>
+        <w:numPr>
+          <w:ilvl w:val="0"/>
+          <w:numId w:val="13"/>
+        </w:numPr>
+      </w:pPr>
+      <w:r>
+        <w:t>Name: Category – Filter on jerseys by specific categories (League and Ratings)</w:t>
+      </w:r>
+      <w:r>
+        <w:t xml:space="preserve"> using radio buttons</w:t>
+      </w:r>
+    </w:p>
+    <w:p>
+      <w:pPr>
+        <w:pStyle w:val="ListParagraph"/>
+        <w:numPr>
+          <w:ilvl w:val="0"/>
+          <w:numId w:val="13"/>
+        </w:numPr>
+      </w:pPr>
+      <w:r>
+        <w:t>Props:</w:t>
+      </w:r>
+    </w:p>
+    <w:p>
+      <w:pPr>
+        <w:pStyle w:val="ListParagraph"/>
+        <w:numPr>
+          <w:ilvl w:val="1"/>
+          <w:numId w:val="13"/>
+        </w:numPr>
+      </w:pPr>
+      <w:r>
+        <w:t>handleChange</w:t>
+      </w:r>
+    </w:p>
+    <w:p>
+      <w:pPr>
+        <w:pStyle w:val="ListParagraph"/>
+        <w:numPr>
+          <w:ilvl w:val="0"/>
+          <w:numId w:val="13"/>
+        </w:numPr>
+      </w:pPr>
+      <w:r>
+        <w:t>State:</w:t>
+      </w:r>
+      <w:r>
+        <w:t xml:space="preserve"> Default state: Null</w:t>
+      </w:r>
+    </w:p>
+    <w:p>
+      <w:pPr>
+        <w:pStyle w:val="ListParagraph"/>
+        <w:numPr>
+          <w:ilvl w:val="1"/>
+          <w:numId w:val="13"/>
+        </w:numPr>
+      </w:pPr>
+      <w:r>
         <w:t>(</w:t>
       </w:r>
-      <w:proofErr w:type="gramStart"/>
-      <w:r>
-        <w:t>query</w:t>
-      </w:r>
-      <w:proofErr w:type="gramEnd"/>
-      <w:r>
-        <w:t xml:space="preserve"> and </w:t>
-      </w:r>
-      <w:proofErr w:type="spellStart"/>
-      <w:r>
-        <w:t>setQuery</w:t>
-      </w:r>
-      <w:proofErr w:type="spellEnd"/>
-      <w:r>
-        <w:t>) – handles input by user to filter array to return matching object in array</w:t>
+      <w:r>
+        <w:t xml:space="preserve">selectedCategory and </w:t>
+      </w:r>
+      <w:r>
+        <w:t>setSelectedCategory)</w:t>
+      </w:r>
+      <w:r>
+        <w:t xml:space="preserve"> </w:t>
       </w:r>
     </w:p>
     <w:p>
@@ -2031,22 +1739,31 @@
         <w:pStyle w:val="ListParagraph"/>
         <w:numPr>
           <w:ilvl w:val="0"/>
-          <w:numId w:val="14"/>
-        </w:numPr>
-      </w:pPr>
-      <w:r>
-        <w:t>Name: Sidebar (</w:t>
-      </w:r>
-      <w:r>
-        <w:t>Contains different categories to filter on products)</w:t>
-      </w:r>
-    </w:p>
-    <w:p>
-      <w:pPr>
-        <w:pStyle w:val="ListParagraph"/>
-        <w:numPr>
-          <w:ilvl w:val="0"/>
-          <w:numId w:val="14"/>
+          <w:numId w:val="3"/>
+        </w:numPr>
+      </w:pPr>
+      <w:r>
+        <w:t>Products – Displays results of filtered Jerseys</w:t>
+      </w:r>
+    </w:p>
+    <w:p>
+      <w:pPr>
+        <w:pStyle w:val="ListParagraph"/>
+        <w:numPr>
+          <w:ilvl w:val="0"/>
+          <w:numId w:val="18"/>
+        </w:numPr>
+      </w:pPr>
+      <w:r>
+        <w:t>Name: Products</w:t>
+      </w:r>
+    </w:p>
+    <w:p>
+      <w:pPr>
+        <w:pStyle w:val="ListParagraph"/>
+        <w:numPr>
+          <w:ilvl w:val="0"/>
+          <w:numId w:val="18"/>
         </w:numPr>
       </w:pPr>
       <w:r>
@@ -2058,21 +1775,19 @@
         <w:pStyle w:val="ListParagraph"/>
         <w:numPr>
           <w:ilvl w:val="1"/>
-          <w:numId w:val="14"/>
-        </w:numPr>
-      </w:pPr>
-      <w:proofErr w:type="spellStart"/>
-      <w:r>
-        <w:t>handleChange</w:t>
-      </w:r>
-      <w:proofErr w:type="spellEnd"/>
-    </w:p>
-    <w:p>
-      <w:pPr>
-        <w:pStyle w:val="ListParagraph"/>
-        <w:numPr>
-          <w:ilvl w:val="0"/>
-          <w:numId w:val="14"/>
+          <w:numId w:val="18"/>
+        </w:numPr>
+      </w:pPr>
+      <w:r>
+        <w:t>result</w:t>
+      </w:r>
+    </w:p>
+    <w:p>
+      <w:pPr>
+        <w:pStyle w:val="ListParagraph"/>
+        <w:numPr>
+          <w:ilvl w:val="0"/>
+          <w:numId w:val="18"/>
         </w:numPr>
       </w:pPr>
       <w:r>
@@ -2084,7 +1799,7 @@
         <w:pStyle w:val="ListParagraph"/>
         <w:numPr>
           <w:ilvl w:val="1"/>
-          <w:numId w:val="14"/>
+          <w:numId w:val="18"/>
         </w:numPr>
       </w:pPr>
       <w:r>
@@ -2095,24 +1810,122 @@
     <w:p>
       <w:pPr>
         <w:pStyle w:val="ListParagraph"/>
-        <w:numPr>
-          <w:ilvl w:val="0"/>
-          <w:numId w:val="13"/>
-        </w:numPr>
-      </w:pPr>
-      <w:r>
-        <w:t>Name: Category – Filter on jerseys by specific categories (League and Ratings)</w:t>
-      </w:r>
-      <w:r>
-        <w:t xml:space="preserve"> using radio buttons</w:t>
-      </w:r>
-    </w:p>
-    <w:p>
-      <w:pPr>
-        <w:pStyle w:val="ListParagraph"/>
-        <w:numPr>
-          <w:ilvl w:val="0"/>
-          <w:numId w:val="13"/>
+        <w:ind w:left="2160"/>
+      </w:pPr>
+    </w:p>
+    <w:p>
+      <w:pPr>
+        <w:pStyle w:val="ListParagraph"/>
+        <w:numPr>
+          <w:ilvl w:val="0"/>
+          <w:numId w:val="3"/>
+        </w:numPr>
+      </w:pPr>
+      <w:r>
+        <w:lastRenderedPageBreak/>
+        <w:t>Add to Wishlist</w:t>
+      </w:r>
+    </w:p>
+    <w:p>
+      <w:pPr>
+        <w:pStyle w:val="ListParagraph"/>
+        <w:numPr>
+          <w:ilvl w:val="0"/>
+          <w:numId w:val="19"/>
+        </w:numPr>
+      </w:pPr>
+      <w:r>
+        <w:t>Name: Wishlist</w:t>
+      </w:r>
+    </w:p>
+    <w:p>
+      <w:pPr>
+        <w:pStyle w:val="ListParagraph"/>
+        <w:numPr>
+          <w:ilvl w:val="0"/>
+          <w:numId w:val="19"/>
+        </w:numPr>
+      </w:pPr>
+      <w:r>
+        <w:t>Prop:</w:t>
+      </w:r>
+    </w:p>
+    <w:p>
+      <w:pPr>
+        <w:pStyle w:val="ListParagraph"/>
+        <w:numPr>
+          <w:ilvl w:val="1"/>
+          <w:numId w:val="19"/>
+        </w:numPr>
+      </w:pPr>
+      <w:r>
+        <w:t>handleWish</w:t>
+      </w:r>
+    </w:p>
+    <w:p>
+      <w:pPr>
+        <w:pStyle w:val="ListParagraph"/>
+        <w:numPr>
+          <w:ilvl w:val="0"/>
+          <w:numId w:val="19"/>
+        </w:numPr>
+      </w:pPr>
+      <w:r>
+        <w:t>State: Default state – Add to Wishlist</w:t>
+      </w:r>
+    </w:p>
+    <w:p>
+      <w:pPr>
+        <w:pStyle w:val="ListParagraph"/>
+        <w:numPr>
+          <w:ilvl w:val="1"/>
+          <w:numId w:val="19"/>
+        </w:numPr>
+      </w:pPr>
+      <w:r>
+        <w:t>(wishBtn and SetWishBtn</w:t>
+      </w:r>
+    </w:p>
+    <w:p/>
+    <w:p>
+      <w:pPr>
+        <w:pStyle w:val="ListParagraph"/>
+        <w:ind w:left="2160"/>
+      </w:pPr>
+    </w:p>
+    <w:p>
+      <w:pPr>
+        <w:pStyle w:val="ListParagraph"/>
+        <w:numPr>
+          <w:ilvl w:val="0"/>
+          <w:numId w:val="3"/>
+        </w:numPr>
+      </w:pPr>
+      <w:r>
+        <w:t>View Product Details</w:t>
+      </w:r>
+    </w:p>
+    <w:p>
+      <w:pPr>
+        <w:pStyle w:val="ListParagraph"/>
+        <w:numPr>
+          <w:ilvl w:val="0"/>
+          <w:numId w:val="17"/>
+        </w:numPr>
+      </w:pPr>
+      <w:r>
+        <w:t>Name:</w:t>
+      </w:r>
+      <w:r>
+        <w:t xml:space="preserve"> ProductDetails</w:t>
+      </w:r>
+    </w:p>
+    <w:p>
+      <w:pPr>
+        <w:pStyle w:val="ListParagraph"/>
+        <w:numPr>
+          <w:ilvl w:val="0"/>
+          <w:numId w:val="17"/>
         </w:numPr>
       </w:pPr>
       <w:r>
@@ -2124,59 +1937,101 @@
         <w:pStyle w:val="ListParagraph"/>
         <w:numPr>
           <w:ilvl w:val="1"/>
-          <w:numId w:val="13"/>
-        </w:numPr>
-      </w:pPr>
-      <w:proofErr w:type="spellStart"/>
-      <w:r>
-        <w:t>handleChange</w:t>
-      </w:r>
-      <w:proofErr w:type="spellEnd"/>
-    </w:p>
-    <w:p>
-      <w:pPr>
-        <w:pStyle w:val="ListParagraph"/>
-        <w:numPr>
-          <w:ilvl w:val="0"/>
-          <w:numId w:val="13"/>
+          <w:numId w:val="17"/>
+        </w:numPr>
+      </w:pPr>
+      <w:r>
+        <w:t>H</w:t>
+      </w:r>
+      <w:r>
+        <w:t>andlewish</w:t>
+      </w:r>
+    </w:p>
+    <w:p>
+      <w:pPr>
+        <w:pStyle w:val="ListParagraph"/>
+        <w:numPr>
+          <w:ilvl w:val="1"/>
+          <w:numId w:val="17"/>
+        </w:numPr>
+      </w:pPr>
+      <w:r>
+        <w:t>Color – (This is for star rating)</w:t>
+      </w:r>
+    </w:p>
+    <w:p>
+      <w:pPr>
+        <w:pStyle w:val="ListParagraph"/>
+        <w:numPr>
+          <w:ilvl w:val="0"/>
+          <w:numId w:val="17"/>
         </w:numPr>
       </w:pPr>
       <w:r>
         <w:t>State:</w:t>
       </w:r>
       <w:r>
-        <w:t xml:space="preserve"> Default state: Null</w:t>
-      </w:r>
-    </w:p>
-    <w:p>
-      <w:pPr>
-        <w:pStyle w:val="ListParagraph"/>
-        <w:numPr>
-          <w:ilvl w:val="1"/>
-          <w:numId w:val="13"/>
-        </w:numPr>
-      </w:pPr>
-      <w:r>
-        <w:t>(</w:t>
-      </w:r>
-      <w:proofErr w:type="spellStart"/>
-      <w:r>
-        <w:t>selectedCategory</w:t>
-      </w:r>
-      <w:proofErr w:type="spellEnd"/>
-      <w:r>
-        <w:t xml:space="preserve"> and </w:t>
-      </w:r>
-      <w:proofErr w:type="spellStart"/>
-      <w:r>
-        <w:t>setSelectedCategory</w:t>
-      </w:r>
-      <w:proofErr w:type="spellEnd"/>
+        <w:t xml:space="preserve"> </w:t>
+      </w:r>
+    </w:p>
+    <w:p>
+      <w:pPr>
+        <w:pStyle w:val="ListParagraph"/>
+        <w:numPr>
+          <w:ilvl w:val="1"/>
+          <w:numId w:val="17"/>
+        </w:numPr>
+      </w:pPr>
+      <w:r>
+        <w:t>(wishBtn and SetWishBtn</w:t>
+      </w:r>
       <w:r>
         <w:t>)</w:t>
       </w:r>
       <w:r>
-        <w:t xml:space="preserve"> </w:t>
+        <w:t xml:space="preserve"> – add and remove products( wishlist)</w:t>
+      </w:r>
+      <w:r>
+        <w:t xml:space="preserve"> – Default state: Add to Wishlist</w:t>
+      </w:r>
+    </w:p>
+    <w:p>
+      <w:pPr>
+        <w:pStyle w:val="ListParagraph"/>
+        <w:numPr>
+          <w:ilvl w:val="1"/>
+          <w:numId w:val="17"/>
+        </w:numPr>
+      </w:pPr>
+      <w:r>
+        <w:t>(rating and setRating)</w:t>
+      </w:r>
+      <w:r>
+        <w:t xml:space="preserve"> – Default s</w:t>
+      </w:r>
+      <w:r>
+        <w:t>tate: Null</w:t>
+      </w:r>
+    </w:p>
+    <w:p>
+      <w:pPr>
+        <w:pStyle w:val="ListParagraph"/>
+        <w:numPr>
+          <w:ilvl w:val="1"/>
+          <w:numId w:val="17"/>
+        </w:numPr>
+      </w:pPr>
+      <w:r>
+        <w:t>(hover and setHover</w:t>
+      </w:r>
+      <w:r>
+        <w:t>) – when c</w:t>
+      </w:r>
+      <w:r>
+        <w:t>ursor is hovers a star rating</w:t>
+      </w:r>
+      <w:r>
+        <w:t xml:space="preserve"> – Default state: Null</w:t>
       </w:r>
     </w:p>
     <w:p>
@@ -2185,6 +2040,12 @@
         <w:ind w:left="2160"/>
       </w:pPr>
     </w:p>
+    <w:p>
+      <w:pPr>
+        <w:pStyle w:val="ListParagraph"/>
+        <w:ind w:left="2160"/>
+      </w:pPr>
+    </w:p>
     <w:p/>
     <w:p>
       <w:pPr>
@@ -2201,16 +2062,8 @@
         <w:rPr>
           <w:lang w:val="fr-FR"/>
         </w:rPr>
-        <w:t xml:space="preserve">Contact </w:t>
-      </w:r>
-      <w:proofErr w:type="spellStart"/>
-      <w:r>
-        <w:rPr>
-          <w:lang w:val="fr-FR"/>
-        </w:rPr>
-        <w:t>Form</w:t>
-      </w:r>
-      <w:proofErr w:type="spellEnd"/>
+        <w:t>Contact Form</w:t>
+      </w:r>
     </w:p>
     <w:p>
       <w:pPr>
@@ -2251,30 +2104,8 @@
         <w:rPr>
           <w:lang w:val="fr-FR"/>
         </w:rPr>
-        <w:t xml:space="preserve">Hook : </w:t>
-      </w:r>
-      <w:proofErr w:type="spellStart"/>
-      <w:r>
-        <w:rPr>
-          <w:lang w:val="fr-FR"/>
-        </w:rPr>
-        <w:t>useRef</w:t>
-      </w:r>
-      <w:proofErr w:type="spellEnd"/>
-      <w:r>
-        <w:rPr>
-          <w:lang w:val="fr-FR"/>
-        </w:rPr>
-        <w:t xml:space="preserve"> - </w:t>
-      </w:r>
-      <w:proofErr w:type="spellStart"/>
-      <w:r>
-        <w:rPr>
-          <w:lang w:val="fr-FR"/>
-        </w:rPr>
-        <w:t>form</w:t>
-      </w:r>
-      <w:proofErr w:type="spellEnd"/>
+        <w:t>Hook : useRef - form</w:t>
+      </w:r>
     </w:p>
     <w:p>
       <w:pPr>
@@ -2287,19 +2118,11 @@
           <w:lang w:val="fr-FR"/>
         </w:rPr>
       </w:pPr>
-      <w:proofErr w:type="spellStart"/>
-      <w:r>
-        <w:rPr>
-          <w:lang w:val="fr-FR"/>
-        </w:rPr>
-        <w:t>Props</w:t>
-      </w:r>
-      <w:proofErr w:type="spellEnd"/>
-      <w:r>
-        <w:rPr>
-          <w:lang w:val="fr-FR"/>
-        </w:rPr>
-        <w:t> :</w:t>
+      <w:r>
+        <w:rPr>
+          <w:lang w:val="fr-FR"/>
+        </w:rPr>
+        <w:t>Props :</w:t>
       </w:r>
     </w:p>
     <w:p>
@@ -2359,205 +2182,11 @@
     <w:p>
       <w:pPr>
         <w:pStyle w:val="ListParagraph"/>
-        <w:numPr>
-          <w:ilvl w:val="0"/>
-          <w:numId w:val="3"/>
-        </w:numPr>
-        <w:rPr>
-          <w:lang w:val="fr-FR"/>
-        </w:rPr>
-      </w:pPr>
-      <w:r>
-        <w:rPr>
-          <w:lang w:val="fr-FR"/>
-        </w:rPr>
-        <w:lastRenderedPageBreak/>
-        <w:t>Ratings</w:t>
-      </w:r>
-    </w:p>
-    <w:p>
-      <w:pPr>
-        <w:pStyle w:val="ListParagraph"/>
-        <w:numPr>
-          <w:ilvl w:val="0"/>
-          <w:numId w:val="16"/>
-        </w:numPr>
-        <w:rPr>
-          <w:lang w:val="fr-FR"/>
-        </w:rPr>
-      </w:pPr>
-      <w:r>
-        <w:rPr>
-          <w:lang w:val="fr-FR"/>
-        </w:rPr>
-        <w:t>Name : Rating</w:t>
-      </w:r>
-    </w:p>
-    <w:p>
-      <w:pPr>
-        <w:pStyle w:val="ListParagraph"/>
-        <w:numPr>
-          <w:ilvl w:val="0"/>
-          <w:numId w:val="16"/>
-        </w:numPr>
-        <w:rPr>
-          <w:lang w:val="fr-FR"/>
-        </w:rPr>
-      </w:pPr>
-      <w:proofErr w:type="spellStart"/>
-      <w:r>
-        <w:rPr>
-          <w:lang w:val="fr-FR"/>
-        </w:rPr>
-        <w:t>Props</w:t>
-      </w:r>
-      <w:proofErr w:type="spellEnd"/>
-      <w:r>
-        <w:rPr>
-          <w:lang w:val="fr-FR"/>
-        </w:rPr>
-        <w:t> :</w:t>
-      </w:r>
-    </w:p>
-    <w:p>
-      <w:pPr>
-        <w:pStyle w:val="ListParagraph"/>
-        <w:numPr>
-          <w:ilvl w:val="1"/>
-          <w:numId w:val="16"/>
-        </w:numPr>
-      </w:pPr>
-      <w:r>
-        <w:t>Color – apply a specific c</w:t>
-      </w:r>
-      <w:r>
-        <w:t xml:space="preserve">olor to a star when active or </w:t>
-      </w:r>
-      <w:proofErr w:type="gramStart"/>
-      <w:r>
-        <w:t>inactive</w:t>
-      </w:r>
-      <w:proofErr w:type="gramEnd"/>
-    </w:p>
-    <w:p>
-      <w:pPr>
-        <w:pStyle w:val="ListParagraph"/>
-        <w:numPr>
-          <w:ilvl w:val="0"/>
-          <w:numId w:val="16"/>
-        </w:numPr>
-        <w:rPr>
-          <w:lang w:val="fr-FR"/>
-        </w:rPr>
-      </w:pPr>
-      <w:r>
-        <w:rPr>
-          <w:lang w:val="fr-FR"/>
-        </w:rPr>
-        <w:t xml:space="preserve">State : Default state : </w:t>
-      </w:r>
-      <w:proofErr w:type="spellStart"/>
-      <w:r>
-        <w:rPr>
-          <w:lang w:val="fr-FR"/>
-        </w:rPr>
-        <w:t>Null</w:t>
-      </w:r>
-      <w:proofErr w:type="spellEnd"/>
-    </w:p>
-    <w:p>
-      <w:pPr>
-        <w:pStyle w:val="ListParagraph"/>
-        <w:numPr>
-          <w:ilvl w:val="1"/>
-          <w:numId w:val="16"/>
-        </w:numPr>
-        <w:rPr>
-          <w:lang w:val="fr-FR"/>
-        </w:rPr>
-      </w:pPr>
-      <w:r>
-        <w:rPr>
-          <w:lang w:val="fr-FR"/>
-        </w:rPr>
-        <w:t>(</w:t>
-      </w:r>
-      <w:proofErr w:type="gramStart"/>
-      <w:r>
-        <w:rPr>
-          <w:lang w:val="fr-FR"/>
-        </w:rPr>
-        <w:t>rating</w:t>
-      </w:r>
-      <w:proofErr w:type="gramEnd"/>
-      <w:r>
-        <w:rPr>
-          <w:lang w:val="fr-FR"/>
-        </w:rPr>
-        <w:t xml:space="preserve"> and </w:t>
-      </w:r>
-      <w:proofErr w:type="spellStart"/>
-      <w:r>
-        <w:rPr>
-          <w:lang w:val="fr-FR"/>
-        </w:rPr>
-        <w:t>setRating</w:t>
-      </w:r>
-      <w:proofErr w:type="spellEnd"/>
-      <w:r>
-        <w:rPr>
-          <w:lang w:val="fr-FR"/>
-        </w:rPr>
-        <w:t>)</w:t>
-      </w:r>
-    </w:p>
-    <w:p>
-      <w:pPr>
-        <w:pStyle w:val="ListParagraph"/>
-        <w:numPr>
-          <w:ilvl w:val="1"/>
-          <w:numId w:val="16"/>
-        </w:numPr>
-        <w:rPr>
-          <w:lang w:val="fr-FR"/>
-        </w:rPr>
-      </w:pPr>
-      <w:r>
-        <w:rPr>
-          <w:lang w:val="fr-FR"/>
-        </w:rPr>
-        <w:t>(</w:t>
-      </w:r>
-      <w:proofErr w:type="spellStart"/>
-      <w:proofErr w:type="gramStart"/>
-      <w:r>
-        <w:rPr>
-          <w:lang w:val="fr-FR"/>
-        </w:rPr>
-        <w:t>hover</w:t>
-      </w:r>
-      <w:proofErr w:type="spellEnd"/>
-      <w:proofErr w:type="gramEnd"/>
-      <w:r>
-        <w:rPr>
-          <w:lang w:val="fr-FR"/>
-        </w:rPr>
-        <w:t xml:space="preserve"> and </w:t>
-      </w:r>
-      <w:proofErr w:type="spellStart"/>
-      <w:r>
-        <w:rPr>
-          <w:lang w:val="fr-FR"/>
-        </w:rPr>
-        <w:t>setHover</w:t>
-      </w:r>
-      <w:proofErr w:type="spellEnd"/>
-      <w:r>
-        <w:rPr>
-          <w:lang w:val="fr-FR"/>
-        </w:rPr>
-        <w:t>)</w:t>
-      </w:r>
+        <w:ind w:left="2160"/>
+        <w:rPr>
+          <w:lang w:val="fr-FR"/>
+        </w:rPr>
+      </w:pPr>
     </w:p>
     <w:p>
       <w:pPr>
@@ -3385,6 +3014,119 @@
     </w:lvl>
   </w:abstractNum>
   <w:abstractNum w:abstractNumId="7" w15:restartNumberingAfterBreak="0">
+    <w:nsid w:val="3F41664A"/>
+    <w:multiLevelType w:val="hybridMultilevel"/>
+    <w:tmpl w:val="C298C7EE"/>
+    <w:lvl w:ilvl="0" w:tplc="10090005">
+      <w:start w:val="1"/>
+      <w:numFmt w:val="bullet"/>
+      <w:lvlText w:val=""/>
+      <w:lvlJc w:val="left"/>
+      <w:pPr>
+        <w:ind w:left="1440" w:hanging="360"/>
+      </w:pPr>
+      <w:rPr>
+        <w:rFonts w:ascii="Wingdings" w:hAnsi="Wingdings" w:hint="default"/>
+      </w:rPr>
+    </w:lvl>
+    <w:lvl w:ilvl="1" w:tplc="10090003">
+      <w:start w:val="1"/>
+      <w:numFmt w:val="bullet"/>
+      <w:lvlText w:val="o"/>
+      <w:lvlJc w:val="left"/>
+      <w:pPr>
+        <w:ind w:left="2160" w:hanging="360"/>
+      </w:pPr>
+      <w:rPr>
+        <w:rFonts w:ascii="Courier New" w:hAnsi="Courier New" w:cs="Courier New" w:hint="default"/>
+      </w:rPr>
+    </w:lvl>
+    <w:lvl w:ilvl="2" w:tplc="10090005" w:tentative="1">
+      <w:start w:val="1"/>
+      <w:numFmt w:val="bullet"/>
+      <w:lvlText w:val=""/>
+      <w:lvlJc w:val="left"/>
+      <w:pPr>
+        <w:ind w:left="2880" w:hanging="360"/>
+      </w:pPr>
+      <w:rPr>
+        <w:rFonts w:ascii="Wingdings" w:hAnsi="Wingdings" w:hint="default"/>
+      </w:rPr>
+    </w:lvl>
+    <w:lvl w:ilvl="3" w:tplc="10090001" w:tentative="1">
+      <w:start w:val="1"/>
+      <w:numFmt w:val="bullet"/>
+      <w:lvlText w:val=""/>
+      <w:lvlJc w:val="left"/>
+      <w:pPr>
+        <w:ind w:left="3600" w:hanging="360"/>
+      </w:pPr>
+      <w:rPr>
+        <w:rFonts w:ascii="Symbol" w:hAnsi="Symbol" w:hint="default"/>
+      </w:rPr>
+    </w:lvl>
+    <w:lvl w:ilvl="4" w:tplc="10090003" w:tentative="1">
+      <w:start w:val="1"/>
+      <w:numFmt w:val="bullet"/>
+      <w:lvlText w:val="o"/>
+      <w:lvlJc w:val="left"/>
+      <w:pPr>
+        <w:ind w:left="4320" w:hanging="360"/>
+      </w:pPr>
+      <w:rPr>
+        <w:rFonts w:ascii="Courier New" w:hAnsi="Courier New" w:cs="Courier New" w:hint="default"/>
+      </w:rPr>
+    </w:lvl>
+    <w:lvl w:ilvl="5" w:tplc="10090005" w:tentative="1">
+      <w:start w:val="1"/>
+      <w:numFmt w:val="bullet"/>
+      <w:lvlText w:val=""/>
+      <w:lvlJc w:val="left"/>
+      <w:pPr>
+        <w:ind w:left="5040" w:hanging="360"/>
+      </w:pPr>
+      <w:rPr>
+        <w:rFonts w:ascii="Wingdings" w:hAnsi="Wingdings" w:hint="default"/>
+      </w:rPr>
+    </w:lvl>
+    <w:lvl w:ilvl="6" w:tplc="10090001" w:tentative="1">
+      <w:start w:val="1"/>
+      <w:numFmt w:val="bullet"/>
+      <w:lvlText w:val=""/>
+      <w:lvlJc w:val="left"/>
+      <w:pPr>
+        <w:ind w:left="5760" w:hanging="360"/>
+      </w:pPr>
+      <w:rPr>
+        <w:rFonts w:ascii="Symbol" w:hAnsi="Symbol" w:hint="default"/>
+      </w:rPr>
+    </w:lvl>
+    <w:lvl w:ilvl="7" w:tplc="10090003" w:tentative="1">
+      <w:start w:val="1"/>
+      <w:numFmt w:val="bullet"/>
+      <w:lvlText w:val="o"/>
+      <w:lvlJc w:val="left"/>
+      <w:pPr>
+        <w:ind w:left="6480" w:hanging="360"/>
+      </w:pPr>
+      <w:rPr>
+        <w:rFonts w:ascii="Courier New" w:hAnsi="Courier New" w:cs="Courier New" w:hint="default"/>
+      </w:rPr>
+    </w:lvl>
+    <w:lvl w:ilvl="8" w:tplc="10090005" w:tentative="1">
+      <w:start w:val="1"/>
+      <w:numFmt w:val="bullet"/>
+      <w:lvlText w:val=""/>
+      <w:lvlJc w:val="left"/>
+      <w:pPr>
+        <w:ind w:left="7200" w:hanging="360"/>
+      </w:pPr>
+      <w:rPr>
+        <w:rFonts w:ascii="Wingdings" w:hAnsi="Wingdings" w:hint="default"/>
+      </w:rPr>
+    </w:lvl>
+  </w:abstractNum>
+  <w:abstractNum w:abstractNumId="8" w15:restartNumberingAfterBreak="0">
     <w:nsid w:val="52363B90"/>
     <w:multiLevelType w:val="hybridMultilevel"/>
     <w:tmpl w:val="95426AB2"/>
@@ -3497,7 +3239,7 @@
       </w:rPr>
     </w:lvl>
   </w:abstractNum>
-  <w:abstractNum w:abstractNumId="8" w15:restartNumberingAfterBreak="0">
+  <w:abstractNum w:abstractNumId="9" w15:restartNumberingAfterBreak="0">
     <w:nsid w:val="542D01CD"/>
     <w:multiLevelType w:val="hybridMultilevel"/>
     <w:tmpl w:val="8A6E0E1A"/>
@@ -3610,7 +3352,7 @@
       </w:rPr>
     </w:lvl>
   </w:abstractNum>
-  <w:abstractNum w:abstractNumId="9" w15:restartNumberingAfterBreak="0">
+  <w:abstractNum w:abstractNumId="10" w15:restartNumberingAfterBreak="0">
     <w:nsid w:val="561C479D"/>
     <w:multiLevelType w:val="hybridMultilevel"/>
     <w:tmpl w:val="2B721C26"/>
@@ -3723,7 +3465,7 @@
       </w:rPr>
     </w:lvl>
   </w:abstractNum>
-  <w:abstractNum w:abstractNumId="10" w15:restartNumberingAfterBreak="0">
+  <w:abstractNum w:abstractNumId="11" w15:restartNumberingAfterBreak="0">
     <w:nsid w:val="57465FEB"/>
     <w:multiLevelType w:val="hybridMultilevel"/>
     <w:tmpl w:val="EBA0EDCC"/>
@@ -3836,7 +3578,120 @@
       </w:rPr>
     </w:lvl>
   </w:abstractNum>
-  <w:abstractNum w:abstractNumId="11" w15:restartNumberingAfterBreak="0">
+  <w:abstractNum w:abstractNumId="12" w15:restartNumberingAfterBreak="0">
+    <w:nsid w:val="58D821D3"/>
+    <w:multiLevelType w:val="hybridMultilevel"/>
+    <w:tmpl w:val="AD4E1712"/>
+    <w:lvl w:ilvl="0" w:tplc="10090005">
+      <w:start w:val="1"/>
+      <w:numFmt w:val="bullet"/>
+      <w:lvlText w:val=""/>
+      <w:lvlJc w:val="left"/>
+      <w:pPr>
+        <w:ind w:left="1440" w:hanging="360"/>
+      </w:pPr>
+      <w:rPr>
+        <w:rFonts w:ascii="Wingdings" w:hAnsi="Wingdings" w:hint="default"/>
+      </w:rPr>
+    </w:lvl>
+    <w:lvl w:ilvl="1" w:tplc="10090003">
+      <w:start w:val="1"/>
+      <w:numFmt w:val="bullet"/>
+      <w:lvlText w:val="o"/>
+      <w:lvlJc w:val="left"/>
+      <w:pPr>
+        <w:ind w:left="2160" w:hanging="360"/>
+      </w:pPr>
+      <w:rPr>
+        <w:rFonts w:ascii="Courier New" w:hAnsi="Courier New" w:cs="Courier New" w:hint="default"/>
+      </w:rPr>
+    </w:lvl>
+    <w:lvl w:ilvl="2" w:tplc="10090005" w:tentative="1">
+      <w:start w:val="1"/>
+      <w:numFmt w:val="bullet"/>
+      <w:lvlText w:val=""/>
+      <w:lvlJc w:val="left"/>
+      <w:pPr>
+        <w:ind w:left="2880" w:hanging="360"/>
+      </w:pPr>
+      <w:rPr>
+        <w:rFonts w:ascii="Wingdings" w:hAnsi="Wingdings" w:hint="default"/>
+      </w:rPr>
+    </w:lvl>
+    <w:lvl w:ilvl="3" w:tplc="10090001" w:tentative="1">
+      <w:start w:val="1"/>
+      <w:numFmt w:val="bullet"/>
+      <w:lvlText w:val=""/>
+      <w:lvlJc w:val="left"/>
+      <w:pPr>
+        <w:ind w:left="3600" w:hanging="360"/>
+      </w:pPr>
+      <w:rPr>
+        <w:rFonts w:ascii="Symbol" w:hAnsi="Symbol" w:hint="default"/>
+      </w:rPr>
+    </w:lvl>
+    <w:lvl w:ilvl="4" w:tplc="10090003" w:tentative="1">
+      <w:start w:val="1"/>
+      <w:numFmt w:val="bullet"/>
+      <w:lvlText w:val="o"/>
+      <w:lvlJc w:val="left"/>
+      <w:pPr>
+        <w:ind w:left="4320" w:hanging="360"/>
+      </w:pPr>
+      <w:rPr>
+        <w:rFonts w:ascii="Courier New" w:hAnsi="Courier New" w:cs="Courier New" w:hint="default"/>
+      </w:rPr>
+    </w:lvl>
+    <w:lvl w:ilvl="5" w:tplc="10090005" w:tentative="1">
+      <w:start w:val="1"/>
+      <w:numFmt w:val="bullet"/>
+      <w:lvlText w:val=""/>
+      <w:lvlJc w:val="left"/>
+      <w:pPr>
+        <w:ind w:left="5040" w:hanging="360"/>
+      </w:pPr>
+      <w:rPr>
+        <w:rFonts w:ascii="Wingdings" w:hAnsi="Wingdings" w:hint="default"/>
+      </w:rPr>
+    </w:lvl>
+    <w:lvl w:ilvl="6" w:tplc="10090001" w:tentative="1">
+      <w:start w:val="1"/>
+      <w:numFmt w:val="bullet"/>
+      <w:lvlText w:val=""/>
+      <w:lvlJc w:val="left"/>
+      <w:pPr>
+        <w:ind w:left="5760" w:hanging="360"/>
+      </w:pPr>
+      <w:rPr>
+        <w:rFonts w:ascii="Symbol" w:hAnsi="Symbol" w:hint="default"/>
+      </w:rPr>
+    </w:lvl>
+    <w:lvl w:ilvl="7" w:tplc="10090003" w:tentative="1">
+      <w:start w:val="1"/>
+      <w:numFmt w:val="bullet"/>
+      <w:lvlText w:val="o"/>
+      <w:lvlJc w:val="left"/>
+      <w:pPr>
+        <w:ind w:left="6480" w:hanging="360"/>
+      </w:pPr>
+      <w:rPr>
+        <w:rFonts w:ascii="Courier New" w:hAnsi="Courier New" w:cs="Courier New" w:hint="default"/>
+      </w:rPr>
+    </w:lvl>
+    <w:lvl w:ilvl="8" w:tplc="10090005" w:tentative="1">
+      <w:start w:val="1"/>
+      <w:numFmt w:val="bullet"/>
+      <w:lvlText w:val=""/>
+      <w:lvlJc w:val="left"/>
+      <w:pPr>
+        <w:ind w:left="7200" w:hanging="360"/>
+      </w:pPr>
+      <w:rPr>
+        <w:rFonts w:ascii="Wingdings" w:hAnsi="Wingdings" w:hint="default"/>
+      </w:rPr>
+    </w:lvl>
+  </w:abstractNum>
+  <w:abstractNum w:abstractNumId="13" w15:restartNumberingAfterBreak="0">
     <w:nsid w:val="5FF87940"/>
     <w:multiLevelType w:val="hybridMultilevel"/>
     <w:tmpl w:val="F6EEA368"/>
@@ -3949,7 +3804,7 @@
       </w:rPr>
     </w:lvl>
   </w:abstractNum>
-  <w:abstractNum w:abstractNumId="12" w15:restartNumberingAfterBreak="0">
+  <w:abstractNum w:abstractNumId="14" w15:restartNumberingAfterBreak="0">
     <w:nsid w:val="63987D79"/>
     <w:multiLevelType w:val="hybridMultilevel"/>
     <w:tmpl w:val="B58668F8"/>
@@ -4062,7 +3917,7 @@
       </w:rPr>
     </w:lvl>
   </w:abstractNum>
-  <w:abstractNum w:abstractNumId="13" w15:restartNumberingAfterBreak="0">
+  <w:abstractNum w:abstractNumId="15" w15:restartNumberingAfterBreak="0">
     <w:nsid w:val="6BF13B71"/>
     <w:multiLevelType w:val="hybridMultilevel"/>
     <w:tmpl w:val="316C838C"/>
@@ -4175,7 +4030,120 @@
       </w:rPr>
     </w:lvl>
   </w:abstractNum>
-  <w:abstractNum w:abstractNumId="14" w15:restartNumberingAfterBreak="0">
+  <w:abstractNum w:abstractNumId="16" w15:restartNumberingAfterBreak="0">
+    <w:nsid w:val="6FCD5ABD"/>
+    <w:multiLevelType w:val="hybridMultilevel"/>
+    <w:tmpl w:val="B7E43414"/>
+    <w:lvl w:ilvl="0" w:tplc="10090005">
+      <w:start w:val="1"/>
+      <w:numFmt w:val="bullet"/>
+      <w:lvlText w:val=""/>
+      <w:lvlJc w:val="left"/>
+      <w:pPr>
+        <w:ind w:left="1440" w:hanging="360"/>
+      </w:pPr>
+      <w:rPr>
+        <w:rFonts w:ascii="Wingdings" w:hAnsi="Wingdings" w:hint="default"/>
+      </w:rPr>
+    </w:lvl>
+    <w:lvl w:ilvl="1" w:tplc="10090003">
+      <w:start w:val="1"/>
+      <w:numFmt w:val="bullet"/>
+      <w:lvlText w:val="o"/>
+      <w:lvlJc w:val="left"/>
+      <w:pPr>
+        <w:ind w:left="2160" w:hanging="360"/>
+      </w:pPr>
+      <w:rPr>
+        <w:rFonts w:ascii="Courier New" w:hAnsi="Courier New" w:cs="Courier New" w:hint="default"/>
+      </w:rPr>
+    </w:lvl>
+    <w:lvl w:ilvl="2" w:tplc="10090005" w:tentative="1">
+      <w:start w:val="1"/>
+      <w:numFmt w:val="bullet"/>
+      <w:lvlText w:val=""/>
+      <w:lvlJc w:val="left"/>
+      <w:pPr>
+        <w:ind w:left="2880" w:hanging="360"/>
+      </w:pPr>
+      <w:rPr>
+        <w:rFonts w:ascii="Wingdings" w:hAnsi="Wingdings" w:hint="default"/>
+      </w:rPr>
+    </w:lvl>
+    <w:lvl w:ilvl="3" w:tplc="10090001" w:tentative="1">
+      <w:start w:val="1"/>
+      <w:numFmt w:val="bullet"/>
+      <w:lvlText w:val=""/>
+      <w:lvlJc w:val="left"/>
+      <w:pPr>
+        <w:ind w:left="3600" w:hanging="360"/>
+      </w:pPr>
+      <w:rPr>
+        <w:rFonts w:ascii="Symbol" w:hAnsi="Symbol" w:hint="default"/>
+      </w:rPr>
+    </w:lvl>
+    <w:lvl w:ilvl="4" w:tplc="10090003" w:tentative="1">
+      <w:start w:val="1"/>
+      <w:numFmt w:val="bullet"/>
+      <w:lvlText w:val="o"/>
+      <w:lvlJc w:val="left"/>
+      <w:pPr>
+        <w:ind w:left="4320" w:hanging="360"/>
+      </w:pPr>
+      <w:rPr>
+        <w:rFonts w:ascii="Courier New" w:hAnsi="Courier New" w:cs="Courier New" w:hint="default"/>
+      </w:rPr>
+    </w:lvl>
+    <w:lvl w:ilvl="5" w:tplc="10090005" w:tentative="1">
+      <w:start w:val="1"/>
+      <w:numFmt w:val="bullet"/>
+      <w:lvlText w:val=""/>
+      <w:lvlJc w:val="left"/>
+      <w:pPr>
+        <w:ind w:left="5040" w:hanging="360"/>
+      </w:pPr>
+      <w:rPr>
+        <w:rFonts w:ascii="Wingdings" w:hAnsi="Wingdings" w:hint="default"/>
+      </w:rPr>
+    </w:lvl>
+    <w:lvl w:ilvl="6" w:tplc="10090001" w:tentative="1">
+      <w:start w:val="1"/>
+      <w:numFmt w:val="bullet"/>
+      <w:lvlText w:val=""/>
+      <w:lvlJc w:val="left"/>
+      <w:pPr>
+        <w:ind w:left="5760" w:hanging="360"/>
+      </w:pPr>
+      <w:rPr>
+        <w:rFonts w:ascii="Symbol" w:hAnsi="Symbol" w:hint="default"/>
+      </w:rPr>
+    </w:lvl>
+    <w:lvl w:ilvl="7" w:tplc="10090003" w:tentative="1">
+      <w:start w:val="1"/>
+      <w:numFmt w:val="bullet"/>
+      <w:lvlText w:val="o"/>
+      <w:lvlJc w:val="left"/>
+      <w:pPr>
+        <w:ind w:left="6480" w:hanging="360"/>
+      </w:pPr>
+      <w:rPr>
+        <w:rFonts w:ascii="Courier New" w:hAnsi="Courier New" w:cs="Courier New" w:hint="default"/>
+      </w:rPr>
+    </w:lvl>
+    <w:lvl w:ilvl="8" w:tplc="10090005" w:tentative="1">
+      <w:start w:val="1"/>
+      <w:numFmt w:val="bullet"/>
+      <w:lvlText w:val=""/>
+      <w:lvlJc w:val="left"/>
+      <w:pPr>
+        <w:ind w:left="7200" w:hanging="360"/>
+      </w:pPr>
+      <w:rPr>
+        <w:rFonts w:ascii="Wingdings" w:hAnsi="Wingdings" w:hint="default"/>
+      </w:rPr>
+    </w:lvl>
+  </w:abstractNum>
+  <w:abstractNum w:abstractNumId="17" w15:restartNumberingAfterBreak="0">
     <w:nsid w:val="711E5BFB"/>
     <w:multiLevelType w:val="hybridMultilevel"/>
     <w:tmpl w:val="EE6C5F0C"/>
@@ -4288,7 +4256,7 @@
       </w:rPr>
     </w:lvl>
   </w:abstractNum>
-  <w:abstractNum w:abstractNumId="15" w15:restartNumberingAfterBreak="0">
+  <w:abstractNum w:abstractNumId="18" w15:restartNumberingAfterBreak="0">
     <w:nsid w:val="742573D0"/>
     <w:multiLevelType w:val="hybridMultilevel"/>
     <w:tmpl w:val="7736D27E"/>
@@ -4402,7 +4370,7 @@
     </w:lvl>
   </w:abstractNum>
   <w:num w:numId="1" w16cid:durableId="380059887">
-    <w:abstractNumId w:val="9"/>
+    <w:abstractNumId w:val="10"/>
   </w:num>
   <w:num w:numId="2" w16cid:durableId="1499155744">
     <w:abstractNumId w:val="1"/>
@@ -4411,43 +4379,52 @@
     <w:abstractNumId w:val="6"/>
   </w:num>
   <w:num w:numId="4" w16cid:durableId="2118987824">
-    <w:abstractNumId w:val="8"/>
+    <w:abstractNumId w:val="9"/>
   </w:num>
   <w:num w:numId="5" w16cid:durableId="90009008">
-    <w:abstractNumId w:val="7"/>
+    <w:abstractNumId w:val="8"/>
   </w:num>
   <w:num w:numId="6" w16cid:durableId="1828395610">
     <w:abstractNumId w:val="4"/>
   </w:num>
   <w:num w:numId="7" w16cid:durableId="701514792">
-    <w:abstractNumId w:val="12"/>
+    <w:abstractNumId w:val="14"/>
   </w:num>
   <w:num w:numId="8" w16cid:durableId="1792941925">
     <w:abstractNumId w:val="2"/>
   </w:num>
   <w:num w:numId="9" w16cid:durableId="95566150">
-    <w:abstractNumId w:val="15"/>
+    <w:abstractNumId w:val="18"/>
   </w:num>
   <w:num w:numId="10" w16cid:durableId="397440200">
-    <w:abstractNumId w:val="11"/>
+    <w:abstractNumId w:val="13"/>
   </w:num>
   <w:num w:numId="11" w16cid:durableId="1374816921">
     <w:abstractNumId w:val="5"/>
   </w:num>
   <w:num w:numId="12" w16cid:durableId="525020334">
-    <w:abstractNumId w:val="10"/>
+    <w:abstractNumId w:val="11"/>
   </w:num>
   <w:num w:numId="13" w16cid:durableId="677924445">
     <w:abstractNumId w:val="0"/>
   </w:num>
   <w:num w:numId="14" w16cid:durableId="108084737">
-    <w:abstractNumId w:val="14"/>
+    <w:abstractNumId w:val="17"/>
   </w:num>
   <w:num w:numId="15" w16cid:durableId="139005212">
     <w:abstractNumId w:val="3"/>
   </w:num>
   <w:num w:numId="16" w16cid:durableId="1963460610">
-    <w:abstractNumId w:val="13"/>
+    <w:abstractNumId w:val="15"/>
+  </w:num>
+  <w:num w:numId="17" w16cid:durableId="577642709">
+    <w:abstractNumId w:val="7"/>
+  </w:num>
+  <w:num w:numId="18" w16cid:durableId="2117291889">
+    <w:abstractNumId w:val="16"/>
+  </w:num>
+  <w:num w:numId="19" w16cid:durableId="98839293">
+    <w:abstractNumId w:val="12"/>
   </w:num>
 </w:numbering>
 </file>

</xml_diff>